<commit_message>
Fix UI layout and move reading goals to achievements
- Restored original story header layout with actions inline
- Added pink gamification section above story actions
- Moved reading goals from home page to achievements modal
- Fixed image generation tier checking (plus/premium/family)
- Updated CSS for pink gamification section
- Removed duplicate action sections

🤖 Generated with Claude Code

Co-Authored-By: Claude <noreply@anthropic.com>
</commit_message>
<xml_diff>
--- a/Pricing.docx
+++ b/Pricing.docx
@@ -177,6 +177,1375 @@
         <w:t>Tier 4 – Movie Director</w:t>
       </w:r>
     </w:p>
+    <w:p/>
+    <w:p/>
+    <w:p>
+      <w:r>
+        <w:br w:type="page"/>
+      </w:r>
+    </w:p>
+    <w:p>
+      <w:pPr>
+        <w:spacing w:before="100" w:beforeAutospacing="1" w:after="100" w:afterAutospacing="1"/>
+        <w:outlineLvl w:val="0"/>
+        <w:rPr>
+          <w:rFonts w:ascii="Times New Roman" w:eastAsia="Times New Roman" w:hAnsi="Times New Roman" w:cs="Times New Roman"/>
+          <w:b/>
+          <w:bCs/>
+          <w:kern w:val="36"/>
+          <w:sz w:val="48"/>
+          <w:szCs w:val="48"/>
+          <w:lang w:eastAsia="en-GB"/>
+        </w:rPr>
+      </w:pPr>
+      <w:r>
+        <w:rPr>
+          <w:rFonts w:ascii="Times New Roman" w:eastAsia="Times New Roman" w:hAnsi="Times New Roman" w:cs="Times New Roman"/>
+          <w:b/>
+          <w:bCs/>
+          <w:kern w:val="36"/>
+          <w:sz w:val="48"/>
+          <w:szCs w:val="48"/>
+          <w:lang w:eastAsia="en-GB"/>
+        </w:rPr>
+        <w:lastRenderedPageBreak/>
+        <w:t>Recommended tiers (USD)</w:t>
+      </w:r>
+    </w:p>
+    <w:p>
+      <w:pPr>
+        <w:spacing w:before="100" w:beforeAutospacing="1" w:after="100" w:afterAutospacing="1"/>
+        <w:outlineLvl w:val="1"/>
+        <w:rPr>
+          <w:rFonts w:ascii="Times New Roman" w:eastAsia="Times New Roman" w:hAnsi="Times New Roman" w:cs="Times New Roman"/>
+          <w:b/>
+          <w:bCs/>
+          <w:sz w:val="36"/>
+          <w:szCs w:val="36"/>
+          <w:lang w:eastAsia="en-GB"/>
+        </w:rPr>
+      </w:pPr>
+      <w:r>
+        <w:rPr>
+          <w:rFonts w:ascii="Times New Roman" w:eastAsia="Times New Roman" w:hAnsi="Times New Roman" w:cs="Times New Roman"/>
+          <w:b/>
+          <w:bCs/>
+          <w:sz w:val="36"/>
+          <w:szCs w:val="36"/>
+          <w:lang w:eastAsia="en-GB"/>
+        </w:rPr>
+        <w:t>0) Try-now (no sign-up)</w:t>
+      </w:r>
+    </w:p>
+    <w:p>
+      <w:pPr>
+        <w:numPr>
+          <w:ilvl w:val="0"/>
+          <w:numId w:val="1"/>
+        </w:numPr>
+        <w:spacing w:before="100" w:beforeAutospacing="1" w:after="100" w:afterAutospacing="1"/>
+        <w:rPr>
+          <w:rFonts w:ascii="Times New Roman" w:eastAsia="Times New Roman" w:hAnsi="Times New Roman" w:cs="Times New Roman"/>
+          <w:lang w:eastAsia="en-GB"/>
+        </w:rPr>
+      </w:pPr>
+      <w:r>
+        <w:rPr>
+          <w:rFonts w:ascii="Times New Roman" w:eastAsia="Times New Roman" w:hAnsi="Times New Roman" w:cs="Times New Roman"/>
+          <w:lang w:eastAsia="en-GB"/>
+        </w:rPr>
+        <w:t>1 story / 24h • no saves • no exports</w:t>
+      </w:r>
+    </w:p>
+    <w:p>
+      <w:pPr>
+        <w:numPr>
+          <w:ilvl w:val="0"/>
+          <w:numId w:val="1"/>
+        </w:numPr>
+        <w:spacing w:before="100" w:beforeAutospacing="1" w:after="100" w:afterAutospacing="1"/>
+        <w:rPr>
+          <w:rFonts w:ascii="Times New Roman" w:eastAsia="Times New Roman" w:hAnsi="Times New Roman" w:cs="Times New Roman"/>
+          <w:lang w:eastAsia="en-GB"/>
+        </w:rPr>
+      </w:pPr>
+      <w:r>
+        <w:rPr>
+          <w:rFonts w:ascii="Times New Roman" w:eastAsia="Times New Roman" w:hAnsi="Times New Roman" w:cs="Times New Roman"/>
+          <w:lang w:eastAsia="en-GB"/>
+        </w:rPr>
+        <w:t>Goal: instant “aha” → push to Free with account.</w:t>
+      </w:r>
+    </w:p>
+    <w:p>
+      <w:pPr>
+        <w:numPr>
+          <w:ilvl w:val="0"/>
+          <w:numId w:val="1"/>
+        </w:numPr>
+        <w:spacing w:before="100" w:beforeAutospacing="1" w:after="100" w:afterAutospacing="1"/>
+        <w:rPr>
+          <w:rFonts w:ascii="Times New Roman" w:eastAsia="Times New Roman" w:hAnsi="Times New Roman" w:cs="Times New Roman"/>
+          <w:lang w:eastAsia="en-GB"/>
+        </w:rPr>
+      </w:pPr>
+      <w:r>
+        <w:rPr>
+          <w:rFonts w:ascii="Times New Roman" w:eastAsia="Times New Roman" w:hAnsi="Times New Roman" w:cs="Times New Roman"/>
+          <w:lang w:eastAsia="en-GB"/>
+        </w:rPr>
+        <w:t xml:space="preserve">No library </w:t>
+      </w:r>
+      <w:proofErr w:type="spellStart"/>
+      <w:r>
+        <w:rPr>
+          <w:rFonts w:ascii="Times New Roman" w:eastAsia="Times New Roman" w:hAnsi="Times New Roman" w:cs="Times New Roman"/>
+          <w:lang w:eastAsia="en-GB"/>
+        </w:rPr>
+        <w:t>acess</w:t>
+      </w:r>
+      <w:proofErr w:type="spellEnd"/>
+    </w:p>
+    <w:p>
+      <w:pPr>
+        <w:spacing w:before="100" w:beforeAutospacing="1" w:after="100" w:afterAutospacing="1"/>
+        <w:outlineLvl w:val="1"/>
+        <w:rPr>
+          <w:rFonts w:ascii="Times New Roman" w:eastAsia="Times New Roman" w:hAnsi="Times New Roman" w:cs="Times New Roman"/>
+          <w:b/>
+          <w:bCs/>
+          <w:sz w:val="36"/>
+          <w:szCs w:val="36"/>
+          <w:lang w:eastAsia="en-GB"/>
+        </w:rPr>
+      </w:pPr>
+      <w:r>
+        <w:rPr>
+          <w:rFonts w:ascii="Times New Roman" w:eastAsia="Times New Roman" w:hAnsi="Times New Roman" w:cs="Times New Roman"/>
+          <w:b/>
+          <w:bCs/>
+          <w:sz w:val="36"/>
+          <w:szCs w:val="36"/>
+          <w:lang w:eastAsia="en-GB"/>
+        </w:rPr>
+        <w:t>1) Free (with account) — “Reader”</w:t>
+      </w:r>
+    </w:p>
+    <w:p>
+      <w:pPr>
+        <w:numPr>
+          <w:ilvl w:val="0"/>
+          <w:numId w:val="2"/>
+        </w:numPr>
+        <w:spacing w:before="100" w:beforeAutospacing="1" w:after="100" w:afterAutospacing="1"/>
+        <w:rPr>
+          <w:rFonts w:ascii="Times New Roman" w:eastAsia="Times New Roman" w:hAnsi="Times New Roman" w:cs="Times New Roman"/>
+          <w:lang w:eastAsia="en-GB"/>
+        </w:rPr>
+      </w:pPr>
+      <w:r>
+        <w:rPr>
+          <w:rFonts w:ascii="Times New Roman" w:eastAsia="Times New Roman" w:hAnsi="Times New Roman" w:cs="Times New Roman"/>
+          <w:lang w:eastAsia="en-GB"/>
+        </w:rPr>
+        <w:t>3 stories/day, 10/month</w:t>
+      </w:r>
+    </w:p>
+    <w:p>
+      <w:pPr>
+        <w:numPr>
+          <w:ilvl w:val="0"/>
+          <w:numId w:val="2"/>
+        </w:numPr>
+        <w:spacing w:before="100" w:beforeAutospacing="1" w:after="100" w:afterAutospacing="1"/>
+        <w:rPr>
+          <w:rFonts w:ascii="Times New Roman" w:eastAsia="Times New Roman" w:hAnsi="Times New Roman" w:cs="Times New Roman"/>
+          <w:lang w:eastAsia="en-GB"/>
+        </w:rPr>
+      </w:pPr>
+      <w:r>
+        <w:rPr>
+          <w:rFonts w:ascii="Times New Roman" w:eastAsia="Times New Roman" w:hAnsi="Times New Roman" w:cs="Times New Roman"/>
+          <w:lang w:eastAsia="en-GB"/>
+        </w:rPr>
+        <w:t xml:space="preserve">Save &amp; reopen </w:t>
+      </w:r>
+      <w:r>
+        <w:rPr>
+          <w:rFonts w:ascii="Times New Roman" w:eastAsia="Times New Roman" w:hAnsi="Times New Roman" w:cs="Times New Roman"/>
+          <w:b/>
+          <w:bCs/>
+          <w:lang w:eastAsia="en-GB"/>
+        </w:rPr>
+        <w:t>last 3</w:t>
+      </w:r>
+      <w:r>
+        <w:rPr>
+          <w:rFonts w:ascii="Times New Roman" w:eastAsia="Times New Roman" w:hAnsi="Times New Roman" w:cs="Times New Roman"/>
+          <w:lang w:eastAsia="en-GB"/>
+        </w:rPr>
+        <w:t xml:space="preserve"> stories (older ones visible but locked)</w:t>
+      </w:r>
+    </w:p>
+    <w:p>
+      <w:pPr>
+        <w:numPr>
+          <w:ilvl w:val="0"/>
+          <w:numId w:val="2"/>
+        </w:numPr>
+        <w:spacing w:before="100" w:beforeAutospacing="1" w:after="100" w:afterAutospacing="1"/>
+        <w:rPr>
+          <w:rFonts w:ascii="Times New Roman" w:eastAsia="Times New Roman" w:hAnsi="Times New Roman" w:cs="Times New Roman"/>
+          <w:lang w:eastAsia="en-GB"/>
+        </w:rPr>
+      </w:pPr>
+      <w:r>
+        <w:rPr>
+          <w:rFonts w:ascii="Times New Roman" w:eastAsia="Times New Roman" w:hAnsi="Times New Roman" w:cs="Times New Roman"/>
+          <w:lang w:eastAsia="en-GB"/>
+        </w:rPr>
+        <w:t xml:space="preserve">Stock illustrations; </w:t>
+      </w:r>
+      <w:r>
+        <w:rPr>
+          <w:rFonts w:ascii="Times New Roman" w:eastAsia="Times New Roman" w:hAnsi="Times New Roman" w:cs="Times New Roman"/>
+          <w:b/>
+          <w:bCs/>
+          <w:lang w:eastAsia="en-GB"/>
+        </w:rPr>
+        <w:t>1 AI illustration/month</w:t>
+      </w:r>
+    </w:p>
+    <w:p>
+      <w:pPr>
+        <w:numPr>
+          <w:ilvl w:val="0"/>
+          <w:numId w:val="2"/>
+        </w:numPr>
+        <w:spacing w:before="100" w:beforeAutospacing="1" w:after="100" w:afterAutospacing="1"/>
+        <w:rPr>
+          <w:rFonts w:ascii="Times New Roman" w:eastAsia="Times New Roman" w:hAnsi="Times New Roman" w:cs="Times New Roman"/>
+          <w:lang w:eastAsia="en-GB"/>
+        </w:rPr>
+      </w:pPr>
+      <w:r>
+        <w:rPr>
+          <w:rFonts w:ascii="Times New Roman" w:eastAsia="Times New Roman" w:hAnsi="Times New Roman" w:cs="Times New Roman"/>
+          <w:b/>
+          <w:bCs/>
+          <w:lang w:eastAsia="en-GB"/>
+        </w:rPr>
+        <w:t>1 narration/month</w:t>
+      </w:r>
+      <w:r>
+        <w:rPr>
+          <w:rFonts w:ascii="Times New Roman" w:eastAsia="Times New Roman" w:hAnsi="Times New Roman" w:cs="Times New Roman"/>
+          <w:lang w:eastAsia="en-GB"/>
+        </w:rPr>
+        <w:t xml:space="preserve"> (standard voice)</w:t>
+      </w:r>
+    </w:p>
+    <w:p>
+      <w:pPr>
+        <w:numPr>
+          <w:ilvl w:val="0"/>
+          <w:numId w:val="2"/>
+        </w:numPr>
+        <w:spacing w:before="100" w:beforeAutospacing="1" w:after="100" w:afterAutospacing="1"/>
+        <w:rPr>
+          <w:rFonts w:ascii="Times New Roman" w:eastAsia="Times New Roman" w:hAnsi="Times New Roman" w:cs="Times New Roman"/>
+          <w:lang w:eastAsia="en-GB"/>
+        </w:rPr>
+      </w:pPr>
+      <w:r>
+        <w:rPr>
+          <w:rFonts w:ascii="Times New Roman" w:eastAsia="Times New Roman" w:hAnsi="Times New Roman" w:cs="Times New Roman"/>
+          <w:lang w:eastAsia="en-GB"/>
+        </w:rPr>
+        <w:t xml:space="preserve">Watermarked PDF export </w:t>
+      </w:r>
+    </w:p>
+    <w:p>
+      <w:pPr>
+        <w:numPr>
+          <w:ilvl w:val="0"/>
+          <w:numId w:val="2"/>
+        </w:numPr>
+        <w:spacing w:before="100" w:beforeAutospacing="1" w:after="100" w:afterAutospacing="1"/>
+        <w:rPr>
+          <w:rFonts w:ascii="Times New Roman" w:eastAsia="Times New Roman" w:hAnsi="Times New Roman" w:cs="Times New Roman"/>
+          <w:lang w:eastAsia="en-GB"/>
+        </w:rPr>
+      </w:pPr>
+      <w:r>
+        <w:rPr>
+          <w:rFonts w:ascii="Times New Roman" w:eastAsia="Times New Roman" w:hAnsi="Times New Roman" w:cs="Times New Roman"/>
+          <w:lang w:eastAsia="en-GB"/>
+        </w:rPr>
+        <w:t>light, kid-safe ads</w:t>
+      </w:r>
+    </w:p>
+    <w:p>
+      <w:pPr>
+        <w:spacing w:before="100" w:beforeAutospacing="1" w:after="100" w:afterAutospacing="1"/>
+        <w:ind w:left="720"/>
+        <w:rPr>
+          <w:rFonts w:ascii="Times New Roman" w:eastAsia="Times New Roman" w:hAnsi="Times New Roman" w:cs="Times New Roman"/>
+          <w:lang w:eastAsia="en-GB"/>
+        </w:rPr>
+      </w:pPr>
+      <w:r>
+        <w:rPr>
+          <w:rFonts w:ascii="Times New Roman" w:eastAsia="Times New Roman" w:hAnsi="Times New Roman" w:cs="Times New Roman"/>
+          <w:lang w:eastAsia="en-GB"/>
+        </w:rPr>
+        <w:t xml:space="preserve">System </w:t>
+      </w:r>
+      <w:proofErr w:type="gramStart"/>
+      <w:r>
+        <w:rPr>
+          <w:rFonts w:ascii="Times New Roman" w:eastAsia="Times New Roman" w:hAnsi="Times New Roman" w:cs="Times New Roman"/>
+          <w:lang w:eastAsia="en-GB"/>
+        </w:rPr>
+        <w:t>note</w:t>
+      </w:r>
+      <w:proofErr w:type="gramEnd"/>
+      <w:r>
+        <w:rPr>
+          <w:rFonts w:ascii="Times New Roman" w:eastAsia="Times New Roman" w:hAnsi="Times New Roman" w:cs="Times New Roman"/>
+          <w:lang w:eastAsia="en-GB"/>
+        </w:rPr>
+        <w:t xml:space="preserve"> – make the second story the one with the free AI illustration</w:t>
+      </w:r>
+    </w:p>
+    <w:p>
+      <w:pPr>
+        <w:spacing w:before="100" w:beforeAutospacing="1" w:after="100" w:afterAutospacing="1"/>
+        <w:outlineLvl w:val="1"/>
+        <w:rPr>
+          <w:rFonts w:ascii="Times New Roman" w:eastAsia="Times New Roman" w:hAnsi="Times New Roman" w:cs="Times New Roman"/>
+          <w:b/>
+          <w:bCs/>
+          <w:sz w:val="36"/>
+          <w:szCs w:val="36"/>
+          <w:lang w:eastAsia="en-GB"/>
+        </w:rPr>
+      </w:pPr>
+      <w:r>
+        <w:rPr>
+          <w:rFonts w:ascii="Times New Roman" w:eastAsia="Times New Roman" w:hAnsi="Times New Roman" w:cs="Times New Roman"/>
+          <w:b/>
+          <w:bCs/>
+          <w:sz w:val="36"/>
+          <w:szCs w:val="36"/>
+          <w:lang w:eastAsia="en-GB"/>
+        </w:rPr>
+        <w:t>2) Basic — “Story Maker”</w:t>
+      </w:r>
+    </w:p>
+    <w:p>
+      <w:pPr>
+        <w:numPr>
+          <w:ilvl w:val="0"/>
+          <w:numId w:val="3"/>
+        </w:numPr>
+        <w:spacing w:before="100" w:beforeAutospacing="1" w:after="100" w:afterAutospacing="1"/>
+        <w:rPr>
+          <w:rFonts w:ascii="Times New Roman" w:eastAsia="Times New Roman" w:hAnsi="Times New Roman" w:cs="Times New Roman"/>
+          <w:lang w:eastAsia="en-GB"/>
+        </w:rPr>
+      </w:pPr>
+      <w:r>
+        <w:rPr>
+          <w:rFonts w:ascii="Times New Roman" w:eastAsia="Times New Roman" w:hAnsi="Times New Roman" w:cs="Times New Roman"/>
+          <w:b/>
+          <w:bCs/>
+          <w:lang w:eastAsia="en-GB"/>
+        </w:rPr>
+        <w:t>$4.99/</w:t>
+      </w:r>
+      <w:proofErr w:type="spellStart"/>
+      <w:r>
+        <w:rPr>
+          <w:rFonts w:ascii="Times New Roman" w:eastAsia="Times New Roman" w:hAnsi="Times New Roman" w:cs="Times New Roman"/>
+          <w:b/>
+          <w:bCs/>
+          <w:lang w:eastAsia="en-GB"/>
+        </w:rPr>
+        <w:t>mo</w:t>
+      </w:r>
+      <w:proofErr w:type="spellEnd"/>
+      <w:r>
+        <w:rPr>
+          <w:rFonts w:ascii="Times New Roman" w:eastAsia="Times New Roman" w:hAnsi="Times New Roman" w:cs="Times New Roman"/>
+          <w:lang w:eastAsia="en-GB"/>
+        </w:rPr>
+        <w:t xml:space="preserve"> or </w:t>
+      </w:r>
+      <w:r>
+        <w:rPr>
+          <w:rFonts w:ascii="Times New Roman" w:eastAsia="Times New Roman" w:hAnsi="Times New Roman" w:cs="Times New Roman"/>
+          <w:b/>
+          <w:bCs/>
+          <w:lang w:eastAsia="en-GB"/>
+        </w:rPr>
+        <w:t>$39/yr</w:t>
+      </w:r>
+      <w:r>
+        <w:rPr>
+          <w:rFonts w:ascii="Times New Roman" w:eastAsia="Times New Roman" w:hAnsi="Times New Roman" w:cs="Times New Roman"/>
+          <w:lang w:eastAsia="en-GB"/>
+        </w:rPr>
+        <w:t xml:space="preserve"> </w:t>
+      </w:r>
+      <w:r>
+        <w:rPr>
+          <w:rFonts w:ascii="Times New Roman" w:eastAsia="Times New Roman" w:hAnsi="Times New Roman" w:cs="Times New Roman"/>
+          <w:i/>
+          <w:iCs/>
+          <w:lang w:eastAsia="en-GB"/>
+        </w:rPr>
+        <w:t>(effective $3.25/</w:t>
+      </w:r>
+      <w:proofErr w:type="spellStart"/>
+      <w:r>
+        <w:rPr>
+          <w:rFonts w:ascii="Times New Roman" w:eastAsia="Times New Roman" w:hAnsi="Times New Roman" w:cs="Times New Roman"/>
+          <w:i/>
+          <w:iCs/>
+          <w:lang w:eastAsia="en-GB"/>
+        </w:rPr>
+        <w:t>mo</w:t>
+      </w:r>
+      <w:proofErr w:type="spellEnd"/>
+      <w:r>
+        <w:rPr>
+          <w:rFonts w:ascii="Times New Roman" w:eastAsia="Times New Roman" w:hAnsi="Times New Roman" w:cs="Times New Roman"/>
+          <w:i/>
+          <w:iCs/>
+          <w:lang w:eastAsia="en-GB"/>
+        </w:rPr>
+        <w:t xml:space="preserve">; save </w:t>
+      </w:r>
+      <w:r>
+        <w:rPr>
+          <w:rFonts w:ascii="Times New Roman" w:eastAsia="Times New Roman" w:hAnsi="Times New Roman" w:cs="Times New Roman"/>
+          <w:b/>
+          <w:bCs/>
+          <w:i/>
+          <w:iCs/>
+          <w:lang w:eastAsia="en-GB"/>
+        </w:rPr>
+        <w:t>$20.88</w:t>
+      </w:r>
+      <w:r>
+        <w:rPr>
+          <w:rFonts w:ascii="Times New Roman" w:eastAsia="Times New Roman" w:hAnsi="Times New Roman" w:cs="Times New Roman"/>
+          <w:i/>
+          <w:iCs/>
+          <w:lang w:eastAsia="en-GB"/>
+        </w:rPr>
+        <w:t xml:space="preserve"> / </w:t>
+      </w:r>
+      <w:r>
+        <w:rPr>
+          <w:rFonts w:ascii="Times New Roman" w:eastAsia="Times New Roman" w:hAnsi="Times New Roman" w:cs="Times New Roman"/>
+          <w:b/>
+          <w:bCs/>
+          <w:i/>
+          <w:iCs/>
+          <w:lang w:eastAsia="en-GB"/>
+        </w:rPr>
+        <w:t>35%</w:t>
+      </w:r>
+      <w:r>
+        <w:rPr>
+          <w:rFonts w:ascii="Times New Roman" w:eastAsia="Times New Roman" w:hAnsi="Times New Roman" w:cs="Times New Roman"/>
+          <w:i/>
+          <w:iCs/>
+          <w:lang w:eastAsia="en-GB"/>
+        </w:rPr>
+        <w:t>)</w:t>
+      </w:r>
+    </w:p>
+    <w:p>
+      <w:pPr>
+        <w:numPr>
+          <w:ilvl w:val="0"/>
+          <w:numId w:val="3"/>
+        </w:numPr>
+        <w:spacing w:before="100" w:beforeAutospacing="1" w:after="100" w:afterAutospacing="1"/>
+        <w:rPr>
+          <w:rFonts w:ascii="Times New Roman" w:eastAsia="Times New Roman" w:hAnsi="Times New Roman" w:cs="Times New Roman"/>
+          <w:lang w:eastAsia="en-GB"/>
+        </w:rPr>
+      </w:pPr>
+      <w:r>
+        <w:rPr>
+          <w:rFonts w:ascii="Times New Roman" w:eastAsia="Times New Roman" w:hAnsi="Times New Roman" w:cs="Times New Roman"/>
+          <w:lang w:eastAsia="en-GB"/>
+        </w:rPr>
+        <w:t>10 stories/day, 50/month • Full library access</w:t>
+      </w:r>
+    </w:p>
+    <w:p>
+      <w:pPr>
+        <w:numPr>
+          <w:ilvl w:val="0"/>
+          <w:numId w:val="3"/>
+        </w:numPr>
+        <w:spacing w:before="100" w:beforeAutospacing="1" w:after="100" w:afterAutospacing="1"/>
+        <w:rPr>
+          <w:rFonts w:ascii="Times New Roman" w:eastAsia="Times New Roman" w:hAnsi="Times New Roman" w:cs="Times New Roman"/>
+          <w:lang w:eastAsia="en-GB"/>
+        </w:rPr>
+      </w:pPr>
+      <w:r>
+        <w:rPr>
+          <w:rFonts w:ascii="Times New Roman" w:eastAsia="Times New Roman" w:hAnsi="Times New Roman" w:cs="Times New Roman"/>
+          <w:b/>
+          <w:bCs/>
+          <w:lang w:eastAsia="en-GB"/>
+        </w:rPr>
+        <w:t>30 AI illustrations/month</w:t>
+      </w:r>
+      <w:r>
+        <w:rPr>
+          <w:rFonts w:ascii="Times New Roman" w:eastAsia="Times New Roman" w:hAnsi="Times New Roman" w:cs="Times New Roman"/>
+          <w:lang w:eastAsia="en-GB"/>
+        </w:rPr>
+        <w:t xml:space="preserve"> (standard style)</w:t>
+      </w:r>
+    </w:p>
+    <w:p>
+      <w:pPr>
+        <w:numPr>
+          <w:ilvl w:val="0"/>
+          <w:numId w:val="3"/>
+        </w:numPr>
+        <w:spacing w:before="100" w:beforeAutospacing="1" w:after="100" w:afterAutospacing="1"/>
+        <w:rPr>
+          <w:rFonts w:ascii="Times New Roman" w:eastAsia="Times New Roman" w:hAnsi="Times New Roman" w:cs="Times New Roman"/>
+          <w:lang w:eastAsia="en-GB"/>
+        </w:rPr>
+      </w:pPr>
+      <w:r>
+        <w:rPr>
+          <w:rFonts w:ascii="Times New Roman" w:eastAsia="Times New Roman" w:hAnsi="Times New Roman" w:cs="Times New Roman"/>
+          <w:b/>
+          <w:bCs/>
+          <w:lang w:eastAsia="en-GB"/>
+        </w:rPr>
+        <w:t>30 narrations/month</w:t>
+      </w:r>
+      <w:r>
+        <w:rPr>
+          <w:rFonts w:ascii="Times New Roman" w:eastAsia="Times New Roman" w:hAnsi="Times New Roman" w:cs="Times New Roman"/>
+          <w:lang w:eastAsia="en-GB"/>
+        </w:rPr>
+        <w:t xml:space="preserve"> (standard voice)</w:t>
+      </w:r>
+    </w:p>
+    <w:p>
+      <w:pPr>
+        <w:numPr>
+          <w:ilvl w:val="0"/>
+          <w:numId w:val="3"/>
+        </w:numPr>
+        <w:spacing w:before="100" w:beforeAutospacing="1" w:after="100" w:afterAutospacing="1"/>
+        <w:rPr>
+          <w:rFonts w:ascii="Times New Roman" w:eastAsia="Times New Roman" w:hAnsi="Times New Roman" w:cs="Times New Roman"/>
+          <w:lang w:eastAsia="en-GB"/>
+        </w:rPr>
+      </w:pPr>
+      <w:r>
+        <w:rPr>
+          <w:rFonts w:ascii="Times New Roman" w:eastAsia="Times New Roman" w:hAnsi="Times New Roman" w:cs="Times New Roman"/>
+          <w:lang w:eastAsia="en-GB"/>
+        </w:rPr>
+        <w:t xml:space="preserve">2 child profiles </w:t>
+      </w:r>
+    </w:p>
+    <w:p>
+      <w:pPr>
+        <w:numPr>
+          <w:ilvl w:val="0"/>
+          <w:numId w:val="3"/>
+        </w:numPr>
+        <w:spacing w:before="100" w:beforeAutospacing="1" w:after="100" w:afterAutospacing="1"/>
+        <w:rPr>
+          <w:rFonts w:ascii="Times New Roman" w:eastAsia="Times New Roman" w:hAnsi="Times New Roman" w:cs="Times New Roman"/>
+          <w:lang w:eastAsia="en-GB"/>
+        </w:rPr>
+      </w:pPr>
+      <w:r>
+        <w:rPr>
+          <w:rFonts w:ascii="Times New Roman" w:eastAsia="Times New Roman" w:hAnsi="Times New Roman" w:cs="Times New Roman"/>
+          <w:lang w:eastAsia="en-GB"/>
+        </w:rPr>
+        <w:t xml:space="preserve">Ad-free </w:t>
+      </w:r>
+    </w:p>
+    <w:p>
+      <w:pPr>
+        <w:numPr>
+          <w:ilvl w:val="0"/>
+          <w:numId w:val="3"/>
+        </w:numPr>
+        <w:spacing w:before="100" w:beforeAutospacing="1" w:after="100" w:afterAutospacing="1"/>
+        <w:rPr>
+          <w:rFonts w:ascii="Times New Roman" w:eastAsia="Times New Roman" w:hAnsi="Times New Roman" w:cs="Times New Roman"/>
+          <w:lang w:eastAsia="en-GB"/>
+        </w:rPr>
+      </w:pPr>
+      <w:r>
+        <w:rPr>
+          <w:rFonts w:ascii="Times New Roman" w:eastAsia="Times New Roman" w:hAnsi="Times New Roman" w:cs="Times New Roman"/>
+          <w:lang w:eastAsia="en-GB"/>
+        </w:rPr>
+        <w:t xml:space="preserve">Printable </w:t>
+      </w:r>
+      <w:r>
+        <w:rPr>
+          <w:rFonts w:ascii="Times New Roman" w:eastAsia="Times New Roman" w:hAnsi="Times New Roman" w:cs="Times New Roman"/>
+          <w:lang w:eastAsia="en-GB"/>
+        </w:rPr>
+        <w:t>PDFs (no watermark)</w:t>
+      </w:r>
+    </w:p>
+    <w:p>
+      <w:pPr>
+        <w:spacing w:before="100" w:beforeAutospacing="1" w:after="100" w:afterAutospacing="1"/>
+        <w:ind w:left="720"/>
+        <w:rPr>
+          <w:rFonts w:ascii="Times New Roman" w:eastAsia="Times New Roman" w:hAnsi="Times New Roman" w:cs="Times New Roman"/>
+          <w:lang w:eastAsia="en-GB"/>
+        </w:rPr>
+      </w:pPr>
+      <w:r>
+        <w:rPr>
+          <w:rFonts w:ascii="Times New Roman" w:eastAsia="Times New Roman" w:hAnsi="Times New Roman" w:cs="Times New Roman"/>
+          <w:lang w:eastAsia="en-GB"/>
+        </w:rPr>
+        <w:t xml:space="preserve">System </w:t>
+      </w:r>
+      <w:proofErr w:type="gramStart"/>
+      <w:r>
+        <w:rPr>
+          <w:rFonts w:ascii="Times New Roman" w:eastAsia="Times New Roman" w:hAnsi="Times New Roman" w:cs="Times New Roman"/>
+          <w:lang w:eastAsia="en-GB"/>
+        </w:rPr>
+        <w:t>note:</w:t>
+      </w:r>
+      <w:proofErr w:type="gramEnd"/>
+      <w:r>
+        <w:rPr>
+          <w:rFonts w:ascii="Times New Roman" w:eastAsia="Times New Roman" w:hAnsi="Times New Roman" w:cs="Times New Roman"/>
+          <w:lang w:eastAsia="en-GB"/>
+        </w:rPr>
+        <w:t xml:space="preserve"> add KidsStoryTime.org watermark to pdf</w:t>
+      </w:r>
+    </w:p>
+    <w:p>
+      <w:pPr>
+        <w:spacing w:before="100" w:beforeAutospacing="1" w:after="100" w:afterAutospacing="1"/>
+        <w:outlineLvl w:val="1"/>
+        <w:rPr>
+          <w:rFonts w:ascii="Times New Roman" w:eastAsia="Times New Roman" w:hAnsi="Times New Roman" w:cs="Times New Roman"/>
+          <w:b/>
+          <w:bCs/>
+          <w:sz w:val="36"/>
+          <w:szCs w:val="36"/>
+          <w:lang w:eastAsia="en-GB"/>
+        </w:rPr>
+      </w:pPr>
+      <w:r>
+        <w:rPr>
+          <w:rFonts w:ascii="Times New Roman" w:eastAsia="Times New Roman" w:hAnsi="Times New Roman" w:cs="Times New Roman"/>
+          <w:b/>
+          <w:bCs/>
+          <w:sz w:val="36"/>
+          <w:szCs w:val="36"/>
+          <w:lang w:eastAsia="en-GB"/>
+        </w:rPr>
+        <w:t>3) Plus — “Family” (Most popular)</w:t>
+      </w:r>
+    </w:p>
+    <w:p>
+      <w:pPr>
+        <w:numPr>
+          <w:ilvl w:val="0"/>
+          <w:numId w:val="4"/>
+        </w:numPr>
+        <w:spacing w:before="100" w:beforeAutospacing="1" w:after="100" w:afterAutospacing="1"/>
+        <w:rPr>
+          <w:rFonts w:ascii="Times New Roman" w:eastAsia="Times New Roman" w:hAnsi="Times New Roman" w:cs="Times New Roman"/>
+          <w:lang w:eastAsia="en-GB"/>
+        </w:rPr>
+      </w:pPr>
+      <w:r>
+        <w:rPr>
+          <w:rFonts w:ascii="Times New Roman" w:eastAsia="Times New Roman" w:hAnsi="Times New Roman" w:cs="Times New Roman"/>
+          <w:b/>
+          <w:bCs/>
+          <w:lang w:eastAsia="en-GB"/>
+        </w:rPr>
+        <w:t>$7.99/</w:t>
+      </w:r>
+      <w:proofErr w:type="spellStart"/>
+      <w:r>
+        <w:rPr>
+          <w:rFonts w:ascii="Times New Roman" w:eastAsia="Times New Roman" w:hAnsi="Times New Roman" w:cs="Times New Roman"/>
+          <w:b/>
+          <w:bCs/>
+          <w:lang w:eastAsia="en-GB"/>
+        </w:rPr>
+        <w:t>mo</w:t>
+      </w:r>
+      <w:proofErr w:type="spellEnd"/>
+      <w:r>
+        <w:rPr>
+          <w:rFonts w:ascii="Times New Roman" w:eastAsia="Times New Roman" w:hAnsi="Times New Roman" w:cs="Times New Roman"/>
+          <w:lang w:eastAsia="en-GB"/>
+        </w:rPr>
+        <w:t xml:space="preserve"> or </w:t>
+      </w:r>
+      <w:r>
+        <w:rPr>
+          <w:rFonts w:ascii="Times New Roman" w:eastAsia="Times New Roman" w:hAnsi="Times New Roman" w:cs="Times New Roman"/>
+          <w:b/>
+          <w:bCs/>
+          <w:lang w:eastAsia="en-GB"/>
+        </w:rPr>
+        <w:t>$59/yr</w:t>
+      </w:r>
+      <w:r>
+        <w:rPr>
+          <w:rFonts w:ascii="Times New Roman" w:eastAsia="Times New Roman" w:hAnsi="Times New Roman" w:cs="Times New Roman"/>
+          <w:lang w:eastAsia="en-GB"/>
+        </w:rPr>
+        <w:t xml:space="preserve"> </w:t>
+      </w:r>
+      <w:r>
+        <w:rPr>
+          <w:rFonts w:ascii="Times New Roman" w:eastAsia="Times New Roman" w:hAnsi="Times New Roman" w:cs="Times New Roman"/>
+          <w:i/>
+          <w:iCs/>
+          <w:lang w:eastAsia="en-GB"/>
+        </w:rPr>
+        <w:t>(effective $4.92/</w:t>
+      </w:r>
+      <w:proofErr w:type="spellStart"/>
+      <w:r>
+        <w:rPr>
+          <w:rFonts w:ascii="Times New Roman" w:eastAsia="Times New Roman" w:hAnsi="Times New Roman" w:cs="Times New Roman"/>
+          <w:i/>
+          <w:iCs/>
+          <w:lang w:eastAsia="en-GB"/>
+        </w:rPr>
+        <w:t>mo</w:t>
+      </w:r>
+      <w:proofErr w:type="spellEnd"/>
+      <w:r>
+        <w:rPr>
+          <w:rFonts w:ascii="Times New Roman" w:eastAsia="Times New Roman" w:hAnsi="Times New Roman" w:cs="Times New Roman"/>
+          <w:i/>
+          <w:iCs/>
+          <w:lang w:eastAsia="en-GB"/>
+        </w:rPr>
+        <w:t xml:space="preserve">; save </w:t>
+      </w:r>
+      <w:r>
+        <w:rPr>
+          <w:rFonts w:ascii="Times New Roman" w:eastAsia="Times New Roman" w:hAnsi="Times New Roman" w:cs="Times New Roman"/>
+          <w:b/>
+          <w:bCs/>
+          <w:i/>
+          <w:iCs/>
+          <w:lang w:eastAsia="en-GB"/>
+        </w:rPr>
+        <w:t>$36.88</w:t>
+      </w:r>
+      <w:r>
+        <w:rPr>
+          <w:rFonts w:ascii="Times New Roman" w:eastAsia="Times New Roman" w:hAnsi="Times New Roman" w:cs="Times New Roman"/>
+          <w:i/>
+          <w:iCs/>
+          <w:lang w:eastAsia="en-GB"/>
+        </w:rPr>
+        <w:t xml:space="preserve"> / </w:t>
+      </w:r>
+      <w:r>
+        <w:rPr>
+          <w:rFonts w:ascii="Times New Roman" w:eastAsia="Times New Roman" w:hAnsi="Times New Roman" w:cs="Times New Roman"/>
+          <w:b/>
+          <w:bCs/>
+          <w:i/>
+          <w:iCs/>
+          <w:lang w:eastAsia="en-GB"/>
+        </w:rPr>
+        <w:t>38%</w:t>
+      </w:r>
+      <w:r>
+        <w:rPr>
+          <w:rFonts w:ascii="Times New Roman" w:eastAsia="Times New Roman" w:hAnsi="Times New Roman" w:cs="Times New Roman"/>
+          <w:i/>
+          <w:iCs/>
+          <w:lang w:eastAsia="en-GB"/>
+        </w:rPr>
+        <w:t>)</w:t>
+      </w:r>
+    </w:p>
+    <w:p>
+      <w:pPr>
+        <w:numPr>
+          <w:ilvl w:val="0"/>
+          <w:numId w:val="4"/>
+        </w:numPr>
+        <w:spacing w:before="100" w:beforeAutospacing="1" w:after="100" w:afterAutospacing="1"/>
+        <w:rPr>
+          <w:rFonts w:ascii="Times New Roman" w:eastAsia="Times New Roman" w:hAnsi="Times New Roman" w:cs="Times New Roman"/>
+          <w:lang w:eastAsia="en-GB"/>
+        </w:rPr>
+      </w:pPr>
+      <w:r>
+        <w:rPr>
+          <w:rFonts w:ascii="Times New Roman" w:eastAsia="Times New Roman" w:hAnsi="Times New Roman" w:cs="Times New Roman"/>
+          <w:lang w:eastAsia="en-GB"/>
+        </w:rPr>
+        <w:t>20 stories/day, 120/month</w:t>
+      </w:r>
+    </w:p>
+    <w:p>
+      <w:pPr>
+        <w:numPr>
+          <w:ilvl w:val="0"/>
+          <w:numId w:val="4"/>
+        </w:numPr>
+        <w:spacing w:before="100" w:beforeAutospacing="1" w:after="100" w:afterAutospacing="1"/>
+        <w:rPr>
+          <w:rFonts w:ascii="Times New Roman" w:eastAsia="Times New Roman" w:hAnsi="Times New Roman" w:cs="Times New Roman"/>
+          <w:lang w:eastAsia="en-GB"/>
+        </w:rPr>
+      </w:pPr>
+      <w:r>
+        <w:rPr>
+          <w:rFonts w:ascii="Times New Roman" w:eastAsia="Times New Roman" w:hAnsi="Times New Roman" w:cs="Times New Roman"/>
+          <w:b/>
+          <w:bCs/>
+          <w:lang w:eastAsia="en-GB"/>
+        </w:rPr>
+        <w:t>AI illustrations:</w:t>
+      </w:r>
+      <w:r>
+        <w:rPr>
+          <w:rFonts w:ascii="Times New Roman" w:eastAsia="Times New Roman" w:hAnsi="Times New Roman" w:cs="Times New Roman"/>
+          <w:lang w:eastAsia="en-GB"/>
+        </w:rPr>
+        <w:t xml:space="preserve"> fair-use unmetered (e.g., up to 5 per story)</w:t>
+      </w:r>
+    </w:p>
+    <w:p>
+      <w:pPr>
+        <w:numPr>
+          <w:ilvl w:val="0"/>
+          <w:numId w:val="4"/>
+        </w:numPr>
+        <w:spacing w:before="100" w:beforeAutospacing="1" w:after="100" w:afterAutospacing="1"/>
+        <w:rPr>
+          <w:rFonts w:ascii="Times New Roman" w:eastAsia="Times New Roman" w:hAnsi="Times New Roman" w:cs="Times New Roman"/>
+          <w:lang w:eastAsia="en-GB"/>
+        </w:rPr>
+      </w:pPr>
+      <w:r>
+        <w:rPr>
+          <w:rFonts w:ascii="Times New Roman" w:eastAsia="Times New Roman" w:hAnsi="Times New Roman" w:cs="Times New Roman"/>
+          <w:b/>
+          <w:bCs/>
+          <w:lang w:eastAsia="en-GB"/>
+        </w:rPr>
+        <w:t>Narration:</w:t>
+      </w:r>
+      <w:r>
+        <w:rPr>
+          <w:rFonts w:ascii="Times New Roman" w:eastAsia="Times New Roman" w:hAnsi="Times New Roman" w:cs="Times New Roman"/>
+          <w:lang w:eastAsia="en-GB"/>
+        </w:rPr>
+        <w:t xml:space="preserve"> fair-use unmetered (e.g., up to 5/day)</w:t>
+      </w:r>
+    </w:p>
+    <w:p>
+      <w:pPr>
+        <w:numPr>
+          <w:ilvl w:val="0"/>
+          <w:numId w:val="4"/>
+        </w:numPr>
+        <w:spacing w:before="100" w:beforeAutospacing="1" w:after="100" w:afterAutospacing="1"/>
+        <w:rPr>
+          <w:rFonts w:ascii="Times New Roman" w:eastAsia="Times New Roman" w:hAnsi="Times New Roman" w:cs="Times New Roman"/>
+          <w:lang w:eastAsia="en-GB"/>
+        </w:rPr>
+      </w:pPr>
+      <w:r>
+        <w:rPr>
+          <w:rFonts w:ascii="Times New Roman" w:eastAsia="Times New Roman" w:hAnsi="Times New Roman" w:cs="Times New Roman"/>
+          <w:lang w:eastAsia="en-GB"/>
+        </w:rPr>
+        <w:t>5 child profiles • bedtime reminders &amp; streaks</w:t>
+      </w:r>
+    </w:p>
+    <w:p>
+      <w:pPr>
+        <w:numPr>
+          <w:ilvl w:val="0"/>
+          <w:numId w:val="4"/>
+        </w:numPr>
+        <w:spacing w:before="100" w:beforeAutospacing="1" w:after="100" w:afterAutospacing="1"/>
+        <w:rPr>
+          <w:rFonts w:ascii="Times New Roman" w:eastAsia="Times New Roman" w:hAnsi="Times New Roman" w:cs="Times New Roman"/>
+          <w:lang w:eastAsia="en-GB"/>
+        </w:rPr>
+      </w:pPr>
+      <w:r>
+        <w:rPr>
+          <w:rFonts w:ascii="Times New Roman" w:eastAsia="Times New Roman" w:hAnsi="Times New Roman" w:cs="Times New Roman"/>
+          <w:b/>
+          <w:bCs/>
+          <w:lang w:eastAsia="en-GB"/>
+        </w:rPr>
+        <w:t>Audio download</w:t>
+      </w:r>
+      <w:r>
+        <w:rPr>
+          <w:rFonts w:ascii="Times New Roman" w:eastAsia="Times New Roman" w:hAnsi="Times New Roman" w:cs="Times New Roman"/>
+          <w:lang w:eastAsia="en-GB"/>
+        </w:rPr>
+        <w:t xml:space="preserve"> • English + 1 extra language</w:t>
+      </w:r>
+    </w:p>
+    <w:p>
+      <w:pPr>
+        <w:spacing w:before="100" w:beforeAutospacing="1" w:after="100" w:afterAutospacing="1"/>
+        <w:outlineLvl w:val="1"/>
+        <w:rPr>
+          <w:rFonts w:ascii="Times New Roman" w:eastAsia="Times New Roman" w:hAnsi="Times New Roman" w:cs="Times New Roman"/>
+          <w:b/>
+          <w:bCs/>
+          <w:sz w:val="36"/>
+          <w:szCs w:val="36"/>
+          <w:lang w:eastAsia="en-GB"/>
+        </w:rPr>
+      </w:pPr>
+      <w:r>
+        <w:rPr>
+          <w:rFonts w:ascii="Times New Roman" w:eastAsia="Times New Roman" w:hAnsi="Times New Roman" w:cs="Times New Roman"/>
+          <w:b/>
+          <w:bCs/>
+          <w:sz w:val="36"/>
+          <w:szCs w:val="36"/>
+          <w:lang w:eastAsia="en-GB"/>
+        </w:rPr>
+        <w:t>4) Premium — “Movie Director”</w:t>
+      </w:r>
+    </w:p>
+    <w:p>
+      <w:pPr>
+        <w:spacing w:before="100" w:beforeAutospacing="1" w:after="100" w:afterAutospacing="1"/>
+        <w:outlineLvl w:val="1"/>
+        <w:rPr>
+          <w:rFonts w:ascii="Times New Roman" w:eastAsia="Times New Roman" w:hAnsi="Times New Roman" w:cs="Times New Roman"/>
+          <w:b/>
+          <w:bCs/>
+          <w:sz w:val="36"/>
+          <w:szCs w:val="36"/>
+          <w:lang w:eastAsia="en-GB"/>
+        </w:rPr>
+      </w:pPr>
+      <w:r>
+        <w:rPr>
+          <w:rFonts w:ascii="Times New Roman" w:eastAsia="Times New Roman" w:hAnsi="Times New Roman" w:cs="Times New Roman"/>
+          <w:b/>
+          <w:bCs/>
+          <w:sz w:val="36"/>
+          <w:szCs w:val="36"/>
+          <w:lang w:eastAsia="en-GB"/>
+        </w:rPr>
+        <w:t>Coming soon</w:t>
+      </w:r>
+    </w:p>
+    <w:p>
+      <w:pPr>
+        <w:numPr>
+          <w:ilvl w:val="0"/>
+          <w:numId w:val="5"/>
+        </w:numPr>
+        <w:spacing w:before="100" w:beforeAutospacing="1" w:after="100" w:afterAutospacing="1"/>
+        <w:rPr>
+          <w:rFonts w:ascii="Times New Roman" w:eastAsia="Times New Roman" w:hAnsi="Times New Roman" w:cs="Times New Roman"/>
+          <w:lang w:eastAsia="en-GB"/>
+        </w:rPr>
+      </w:pPr>
+      <w:r>
+        <w:rPr>
+          <w:rFonts w:ascii="Times New Roman" w:eastAsia="Times New Roman" w:hAnsi="Times New Roman" w:cs="Times New Roman"/>
+          <w:b/>
+          <w:bCs/>
+          <w:lang w:eastAsia="en-GB"/>
+        </w:rPr>
+        <w:t>$14.99/</w:t>
+      </w:r>
+      <w:proofErr w:type="spellStart"/>
+      <w:r>
+        <w:rPr>
+          <w:rFonts w:ascii="Times New Roman" w:eastAsia="Times New Roman" w:hAnsi="Times New Roman" w:cs="Times New Roman"/>
+          <w:b/>
+          <w:bCs/>
+          <w:lang w:eastAsia="en-GB"/>
+        </w:rPr>
+        <w:t>mo</w:t>
+      </w:r>
+      <w:proofErr w:type="spellEnd"/>
+      <w:r>
+        <w:rPr>
+          <w:rFonts w:ascii="Times New Roman" w:eastAsia="Times New Roman" w:hAnsi="Times New Roman" w:cs="Times New Roman"/>
+          <w:lang w:eastAsia="en-GB"/>
+        </w:rPr>
+        <w:t xml:space="preserve"> or </w:t>
+      </w:r>
+      <w:r>
+        <w:rPr>
+          <w:rFonts w:ascii="Times New Roman" w:eastAsia="Times New Roman" w:hAnsi="Times New Roman" w:cs="Times New Roman"/>
+          <w:b/>
+          <w:bCs/>
+          <w:lang w:eastAsia="en-GB"/>
+        </w:rPr>
+        <w:t>$99/yr</w:t>
+      </w:r>
+      <w:r>
+        <w:rPr>
+          <w:rFonts w:ascii="Times New Roman" w:eastAsia="Times New Roman" w:hAnsi="Times New Roman" w:cs="Times New Roman"/>
+          <w:lang w:eastAsia="en-GB"/>
+        </w:rPr>
+        <w:t xml:space="preserve"> </w:t>
+      </w:r>
+      <w:r>
+        <w:rPr>
+          <w:rFonts w:ascii="Times New Roman" w:eastAsia="Times New Roman" w:hAnsi="Times New Roman" w:cs="Times New Roman"/>
+          <w:i/>
+          <w:iCs/>
+          <w:lang w:eastAsia="en-GB"/>
+        </w:rPr>
+        <w:t>(effective $8.25/</w:t>
+      </w:r>
+      <w:proofErr w:type="spellStart"/>
+      <w:r>
+        <w:rPr>
+          <w:rFonts w:ascii="Times New Roman" w:eastAsia="Times New Roman" w:hAnsi="Times New Roman" w:cs="Times New Roman"/>
+          <w:i/>
+          <w:iCs/>
+          <w:lang w:eastAsia="en-GB"/>
+        </w:rPr>
+        <w:t>mo</w:t>
+      </w:r>
+      <w:proofErr w:type="spellEnd"/>
+      <w:r>
+        <w:rPr>
+          <w:rFonts w:ascii="Times New Roman" w:eastAsia="Times New Roman" w:hAnsi="Times New Roman" w:cs="Times New Roman"/>
+          <w:i/>
+          <w:iCs/>
+          <w:lang w:eastAsia="en-GB"/>
+        </w:rPr>
+        <w:t xml:space="preserve">; save </w:t>
+      </w:r>
+      <w:r>
+        <w:rPr>
+          <w:rFonts w:ascii="Times New Roman" w:eastAsia="Times New Roman" w:hAnsi="Times New Roman" w:cs="Times New Roman"/>
+          <w:b/>
+          <w:bCs/>
+          <w:i/>
+          <w:iCs/>
+          <w:lang w:eastAsia="en-GB"/>
+        </w:rPr>
+        <w:t>$80.88</w:t>
+      </w:r>
+      <w:r>
+        <w:rPr>
+          <w:rFonts w:ascii="Times New Roman" w:eastAsia="Times New Roman" w:hAnsi="Times New Roman" w:cs="Times New Roman"/>
+          <w:i/>
+          <w:iCs/>
+          <w:lang w:eastAsia="en-GB"/>
+        </w:rPr>
+        <w:t xml:space="preserve"> / </w:t>
+      </w:r>
+      <w:r>
+        <w:rPr>
+          <w:rFonts w:ascii="Times New Roman" w:eastAsia="Times New Roman" w:hAnsi="Times New Roman" w:cs="Times New Roman"/>
+          <w:b/>
+          <w:bCs/>
+          <w:i/>
+          <w:iCs/>
+          <w:lang w:eastAsia="en-GB"/>
+        </w:rPr>
+        <w:t>45%</w:t>
+      </w:r>
+      <w:r>
+        <w:rPr>
+          <w:rFonts w:ascii="Times New Roman" w:eastAsia="Times New Roman" w:hAnsi="Times New Roman" w:cs="Times New Roman"/>
+          <w:i/>
+          <w:iCs/>
+          <w:lang w:eastAsia="en-GB"/>
+        </w:rPr>
+        <w:t>)</w:t>
+      </w:r>
+    </w:p>
+    <w:p>
+      <w:pPr>
+        <w:numPr>
+          <w:ilvl w:val="0"/>
+          <w:numId w:val="5"/>
+        </w:numPr>
+        <w:spacing w:before="100" w:beforeAutospacing="1" w:after="100" w:afterAutospacing="1"/>
+        <w:rPr>
+          <w:rFonts w:ascii="Times New Roman" w:eastAsia="Times New Roman" w:hAnsi="Times New Roman" w:cs="Times New Roman"/>
+          <w:lang w:eastAsia="en-GB"/>
+        </w:rPr>
+      </w:pPr>
+      <w:r>
+        <w:rPr>
+          <w:rFonts w:ascii="Times New Roman" w:eastAsia="Times New Roman" w:hAnsi="Times New Roman" w:cs="Times New Roman"/>
+          <w:lang w:eastAsia="en-GB"/>
+        </w:rPr>
+        <w:t>Everything in Family, plus:</w:t>
+      </w:r>
+    </w:p>
+    <w:p>
+      <w:pPr>
+        <w:numPr>
+          <w:ilvl w:val="1"/>
+          <w:numId w:val="5"/>
+        </w:numPr>
+        <w:spacing w:before="100" w:beforeAutospacing="1" w:after="100" w:afterAutospacing="1"/>
+        <w:rPr>
+          <w:rFonts w:ascii="Times New Roman" w:eastAsia="Times New Roman" w:hAnsi="Times New Roman" w:cs="Times New Roman"/>
+          <w:lang w:eastAsia="en-GB"/>
+        </w:rPr>
+      </w:pPr>
+      <w:r>
+        <w:rPr>
+          <w:rFonts w:ascii="Times New Roman" w:eastAsia="Times New Roman" w:hAnsi="Times New Roman" w:cs="Times New Roman"/>
+          <w:b/>
+          <w:bCs/>
+          <w:lang w:eastAsia="en-GB"/>
+        </w:rPr>
+        <w:t>Video storyboards</w:t>
+      </w:r>
+      <w:r>
+        <w:rPr>
+          <w:rFonts w:ascii="Times New Roman" w:eastAsia="Times New Roman" w:hAnsi="Times New Roman" w:cs="Times New Roman"/>
+          <w:lang w:eastAsia="en-GB"/>
+        </w:rPr>
+        <w:t xml:space="preserve"> (3× 30–60s/</w:t>
+      </w:r>
+      <w:proofErr w:type="spellStart"/>
+      <w:r>
+        <w:rPr>
+          <w:rFonts w:ascii="Times New Roman" w:eastAsia="Times New Roman" w:hAnsi="Times New Roman" w:cs="Times New Roman"/>
+          <w:lang w:eastAsia="en-GB"/>
+        </w:rPr>
+        <w:t>mo</w:t>
+      </w:r>
+      <w:proofErr w:type="spellEnd"/>
+      <w:r>
+        <w:rPr>
+          <w:rFonts w:ascii="Times New Roman" w:eastAsia="Times New Roman" w:hAnsi="Times New Roman" w:cs="Times New Roman"/>
+          <w:lang w:eastAsia="en-GB"/>
+        </w:rPr>
+        <w:t>)</w:t>
+      </w:r>
+    </w:p>
+    <w:p>
+      <w:pPr>
+        <w:numPr>
+          <w:ilvl w:val="1"/>
+          <w:numId w:val="5"/>
+        </w:numPr>
+        <w:spacing w:before="100" w:beforeAutospacing="1" w:after="100" w:afterAutospacing="1"/>
+        <w:rPr>
+          <w:rFonts w:ascii="Times New Roman" w:eastAsia="Times New Roman" w:hAnsi="Times New Roman" w:cs="Times New Roman"/>
+          <w:lang w:eastAsia="en-GB"/>
+        </w:rPr>
+      </w:pPr>
+      <w:r>
+        <w:rPr>
+          <w:rFonts w:ascii="Times New Roman" w:eastAsia="Times New Roman" w:hAnsi="Times New Roman" w:cs="Times New Roman"/>
+          <w:b/>
+          <w:bCs/>
+          <w:lang w:eastAsia="en-GB"/>
+        </w:rPr>
+        <w:t>Premium art styles</w:t>
+      </w:r>
+      <w:r>
+        <w:rPr>
+          <w:rFonts w:ascii="Times New Roman" w:eastAsia="Times New Roman" w:hAnsi="Times New Roman" w:cs="Times New Roman"/>
+          <w:lang w:eastAsia="en-GB"/>
+        </w:rPr>
+        <w:t xml:space="preserve"> (</w:t>
+      </w:r>
+      <w:proofErr w:type="spellStart"/>
+      <w:r>
+        <w:rPr>
+          <w:rFonts w:ascii="Times New Roman" w:eastAsia="Times New Roman" w:hAnsi="Times New Roman" w:cs="Times New Roman"/>
+          <w:lang w:eastAsia="en-GB"/>
+        </w:rPr>
+        <w:t>watercolor</w:t>
+      </w:r>
+      <w:proofErr w:type="spellEnd"/>
+      <w:r>
+        <w:rPr>
+          <w:rFonts w:ascii="Times New Roman" w:eastAsia="Times New Roman" w:hAnsi="Times New Roman" w:cs="Times New Roman"/>
+          <w:lang w:eastAsia="en-GB"/>
+        </w:rPr>
+        <w:t>/comic/cut-paper)</w:t>
+      </w:r>
+    </w:p>
+    <w:p>
+      <w:pPr>
+        <w:numPr>
+          <w:ilvl w:val="1"/>
+          <w:numId w:val="5"/>
+        </w:numPr>
+        <w:spacing w:before="100" w:beforeAutospacing="1" w:after="100" w:afterAutospacing="1"/>
+        <w:rPr>
+          <w:rFonts w:ascii="Times New Roman" w:eastAsia="Times New Roman" w:hAnsi="Times New Roman" w:cs="Times New Roman"/>
+          <w:lang w:eastAsia="en-GB"/>
+        </w:rPr>
+      </w:pPr>
+      <w:r>
+        <w:rPr>
+          <w:rFonts w:ascii="Times New Roman" w:eastAsia="Times New Roman" w:hAnsi="Times New Roman" w:cs="Times New Roman"/>
+          <w:b/>
+          <w:bCs/>
+          <w:lang w:eastAsia="en-GB"/>
+        </w:rPr>
+        <w:t>Premium voices</w:t>
+      </w:r>
+      <w:r>
+        <w:rPr>
+          <w:rFonts w:ascii="Times New Roman" w:eastAsia="Times New Roman" w:hAnsi="Times New Roman" w:cs="Times New Roman"/>
+          <w:lang w:eastAsia="en-GB"/>
+        </w:rPr>
+        <w:t xml:space="preserve"> (studio-quality), up to </w:t>
+      </w:r>
+      <w:r>
+        <w:rPr>
+          <w:rFonts w:ascii="Times New Roman" w:eastAsia="Times New Roman" w:hAnsi="Times New Roman" w:cs="Times New Roman"/>
+          <w:b/>
+          <w:bCs/>
+          <w:lang w:eastAsia="en-GB"/>
+        </w:rPr>
+        <w:t>200 min/</w:t>
+      </w:r>
+      <w:proofErr w:type="spellStart"/>
+      <w:r>
+        <w:rPr>
+          <w:rFonts w:ascii="Times New Roman" w:eastAsia="Times New Roman" w:hAnsi="Times New Roman" w:cs="Times New Roman"/>
+          <w:b/>
+          <w:bCs/>
+          <w:lang w:eastAsia="en-GB"/>
+        </w:rPr>
+        <w:t>mo</w:t>
+      </w:r>
+      <w:proofErr w:type="spellEnd"/>
+    </w:p>
+    <w:p>
+      <w:pPr>
+        <w:numPr>
+          <w:ilvl w:val="1"/>
+          <w:numId w:val="5"/>
+        </w:numPr>
+        <w:spacing w:before="100" w:beforeAutospacing="1" w:after="100" w:afterAutospacing="1"/>
+        <w:rPr>
+          <w:rFonts w:ascii="Times New Roman" w:eastAsia="Times New Roman" w:hAnsi="Times New Roman" w:cs="Times New Roman"/>
+          <w:lang w:eastAsia="en-GB"/>
+        </w:rPr>
+      </w:pPr>
+      <w:r>
+        <w:rPr>
+          <w:rFonts w:ascii="Times New Roman" w:eastAsia="Times New Roman" w:hAnsi="Times New Roman" w:cs="Times New Roman"/>
+          <w:lang w:eastAsia="en-GB"/>
+        </w:rPr>
+        <w:t xml:space="preserve">Saved </w:t>
+      </w:r>
+      <w:r>
+        <w:rPr>
+          <w:rFonts w:ascii="Times New Roman" w:eastAsia="Times New Roman" w:hAnsi="Times New Roman" w:cs="Times New Roman"/>
+          <w:b/>
+          <w:bCs/>
+          <w:lang w:eastAsia="en-GB"/>
+        </w:rPr>
+        <w:t>custom character packs</w:t>
+      </w:r>
+      <w:r>
+        <w:rPr>
+          <w:rFonts w:ascii="Times New Roman" w:eastAsia="Times New Roman" w:hAnsi="Times New Roman" w:cs="Times New Roman"/>
+          <w:lang w:eastAsia="en-GB"/>
+        </w:rPr>
+        <w:t xml:space="preserve"> per child</w:t>
+      </w:r>
+    </w:p>
+    <w:p>
+      <w:pPr>
+        <w:numPr>
+          <w:ilvl w:val="1"/>
+          <w:numId w:val="5"/>
+        </w:numPr>
+        <w:spacing w:before="100" w:beforeAutospacing="1" w:after="100" w:afterAutospacing="1"/>
+        <w:rPr>
+          <w:rFonts w:ascii="Times New Roman" w:eastAsia="Times New Roman" w:hAnsi="Times New Roman" w:cs="Times New Roman"/>
+          <w:lang w:eastAsia="en-GB"/>
+        </w:rPr>
+      </w:pPr>
+      <w:r>
+        <w:rPr>
+          <w:rFonts w:ascii="Times New Roman" w:eastAsia="Times New Roman" w:hAnsi="Times New Roman" w:cs="Times New Roman"/>
+          <w:lang w:eastAsia="en-GB"/>
+        </w:rPr>
+        <w:t>Share-links for teachers/grandparents (read-only)</w:t>
+      </w:r>
+    </w:p>
+    <w:p>
+      <w:pPr>
+        <w:spacing w:before="100" w:beforeAutospacing="1" w:after="100" w:afterAutospacing="1"/>
+        <w:rPr>
+          <w:rFonts w:ascii="Times New Roman" w:eastAsia="Times New Roman" w:hAnsi="Times New Roman" w:cs="Times New Roman"/>
+          <w:lang w:eastAsia="en-GB"/>
+        </w:rPr>
+      </w:pPr>
+      <w:r>
+        <w:rPr>
+          <w:rFonts w:ascii="Times New Roman" w:eastAsia="Times New Roman" w:hAnsi="Times New Roman" w:cs="Times New Roman"/>
+          <w:lang w:eastAsia="en-GB"/>
+        </w:rPr>
+        <w:t>Notes</w:t>
+      </w:r>
+      <w:r>
+        <w:rPr>
+          <w:rFonts w:ascii="Times New Roman" w:eastAsia="Times New Roman" w:hAnsi="Times New Roman" w:cs="Times New Roman"/>
+          <w:lang w:eastAsia="en-GB"/>
+        </w:rPr>
+        <w:br/>
+        <w:t>• Use “fair-use” caps instead of “unlimited” on costly AI (illustrations/audio/video).</w:t>
+      </w:r>
+      <w:r>
+        <w:rPr>
+          <w:rFonts w:ascii="Times New Roman" w:eastAsia="Times New Roman" w:hAnsi="Times New Roman" w:cs="Times New Roman"/>
+          <w:lang w:eastAsia="en-GB"/>
+        </w:rPr>
+        <w:br/>
+        <w:t>• Keep copy simple: “Pictures,” “Read-aloud voice,” “Children,” “Topics.”</w:t>
+      </w:r>
+    </w:p>
+    <w:p/>
     <w:p/>
     <w:sectPr>
       <w:pgSz w:w="11900" w:h="16840"/>
@@ -186,6 +1555,771 @@
     </w:sectPr>
   </w:body>
 </w:document>
+</file>
+
+<file path=word/numbering.xml><?xml version="1.0" encoding="utf-8"?>
+<w:numbering xmlns:wpc="http://schemas.microsoft.com/office/word/2010/wordprocessingCanvas" xmlns:cx="http://schemas.microsoft.com/office/drawing/2014/chartex" xmlns:cx1="http://schemas.microsoft.com/office/drawing/2015/9/8/chartex" xmlns:cx2="http://schemas.microsoft.com/office/drawing/2015/10/21/chartex" xmlns:cx3="http://schemas.microsoft.com/office/drawing/2016/5/9/chartex" xmlns:cx4="http://schemas.microsoft.com/office/drawing/2016/5/10/chartex" xmlns:cx5="http://schemas.microsoft.com/office/drawing/2016/5/11/chartex" xmlns:cx6="http://schemas.microsoft.com/office/drawing/2016/5/12/chartex" xmlns:cx7="http://schemas.microsoft.com/office/drawing/2016/5/13/chartex" xmlns:cx8="http://schemas.microsoft.com/office/drawing/2016/5/14/chartex" xmlns:mc="http://schemas.openxmlformats.org/markup-compatibility/2006" xmlns:aink="http://schemas.microsoft.com/office/drawing/2016/ink" xmlns:am3d="http://schemas.microsoft.com/office/drawing/2017/model3d" xmlns:o="urn:schemas-microsoft-com:office:office" xmlns:oel="http://schemas.microsoft.com/office/2019/extlst" xmlns:r="http://schemas.openxmlformats.org/officeDocument/2006/relationships" xmlns:m="http://schemas.openxmlformats.org/officeDocument/2006/math" xmlns:v="urn:schemas-microsoft-com:vml" xmlns:wp14="http://schemas.microsoft.com/office/word/2010/wordprocessingDrawing" xmlns:wp="http://schemas.openxmlformats.org/drawingml/2006/wordprocessingDrawing" xmlns:w10="urn:schemas-microsoft-com:office:word" xmlns:w="http://schemas.openxmlformats.org/wordprocessingml/2006/main" xmlns:w14="http://schemas.microsoft.com/office/word/2010/wordml" xmlns:w15="http://schemas.microsoft.com/office/word/2012/wordml" xmlns:w16cex="http://schemas.microsoft.com/office/word/2018/wordml/cex" xmlns:w16cid="http://schemas.microsoft.com/office/word/2016/wordml/cid" xmlns:w16="http://schemas.microsoft.com/office/word/2018/wordml" xmlns:w16du="http://schemas.microsoft.com/office/word/2023/wordml/word16du" xmlns:w16sdtdh="http://schemas.microsoft.com/office/word/2020/wordml/sdtdatahash" xmlns:w16sdtfl="http://schemas.microsoft.com/office/word/2024/wordml/sdtformatlock" xmlns:w16se="http://schemas.microsoft.com/office/word/2015/wordml/symex" xmlns:wpg="http://schemas.microsoft.com/office/word/2010/wordprocessingGroup" xmlns:wpi="http://schemas.microsoft.com/office/word/2010/wordprocessingInk" xmlns:wne="http://schemas.microsoft.com/office/word/2006/wordml" xmlns:wps="http://schemas.microsoft.com/office/word/2010/wordprocessingShape" mc:Ignorable="w14 w15 w16se w16cid w16 w16cex w16sdtdh w16sdtfl w16du wp14">
+  <w:abstractNum w:abstractNumId="0" w15:restartNumberingAfterBreak="0">
+    <w:nsid w:val="2C5330F1"/>
+    <w:multiLevelType w:val="multilevel"/>
+    <w:tmpl w:val="A57AAF40"/>
+    <w:lvl w:ilvl="0">
+      <w:start w:val="1"/>
+      <w:numFmt w:val="bullet"/>
+      <w:lvlText w:val=""/>
+      <w:lvlJc w:val="left"/>
+      <w:pPr>
+        <w:tabs>
+          <w:tab w:val="num" w:pos="720"/>
+        </w:tabs>
+        <w:ind w:left="720" w:hanging="360"/>
+      </w:pPr>
+      <w:rPr>
+        <w:rFonts w:ascii="Symbol" w:hAnsi="Symbol" w:hint="default"/>
+        <w:sz w:val="20"/>
+      </w:rPr>
+    </w:lvl>
+    <w:lvl w:ilvl="1">
+      <w:start w:val="1"/>
+      <w:numFmt w:val="bullet"/>
+      <w:lvlText w:val="o"/>
+      <w:lvlJc w:val="left"/>
+      <w:pPr>
+        <w:tabs>
+          <w:tab w:val="num" w:pos="1440"/>
+        </w:tabs>
+        <w:ind w:left="1440" w:hanging="360"/>
+      </w:pPr>
+      <w:rPr>
+        <w:rFonts w:ascii="Courier New" w:hAnsi="Courier New" w:hint="default"/>
+        <w:sz w:val="20"/>
+      </w:rPr>
+    </w:lvl>
+    <w:lvl w:ilvl="2" w:tentative="1">
+      <w:start w:val="1"/>
+      <w:numFmt w:val="bullet"/>
+      <w:lvlText w:val=""/>
+      <w:lvlJc w:val="left"/>
+      <w:pPr>
+        <w:tabs>
+          <w:tab w:val="num" w:pos="2160"/>
+        </w:tabs>
+        <w:ind w:left="2160" w:hanging="360"/>
+      </w:pPr>
+      <w:rPr>
+        <w:rFonts w:ascii="Wingdings" w:hAnsi="Wingdings" w:hint="default"/>
+        <w:sz w:val="20"/>
+      </w:rPr>
+    </w:lvl>
+    <w:lvl w:ilvl="3" w:tentative="1">
+      <w:start w:val="1"/>
+      <w:numFmt w:val="bullet"/>
+      <w:lvlText w:val=""/>
+      <w:lvlJc w:val="left"/>
+      <w:pPr>
+        <w:tabs>
+          <w:tab w:val="num" w:pos="2880"/>
+        </w:tabs>
+        <w:ind w:left="2880" w:hanging="360"/>
+      </w:pPr>
+      <w:rPr>
+        <w:rFonts w:ascii="Wingdings" w:hAnsi="Wingdings" w:hint="default"/>
+        <w:sz w:val="20"/>
+      </w:rPr>
+    </w:lvl>
+    <w:lvl w:ilvl="4" w:tentative="1">
+      <w:start w:val="1"/>
+      <w:numFmt w:val="bullet"/>
+      <w:lvlText w:val=""/>
+      <w:lvlJc w:val="left"/>
+      <w:pPr>
+        <w:tabs>
+          <w:tab w:val="num" w:pos="3600"/>
+        </w:tabs>
+        <w:ind w:left="3600" w:hanging="360"/>
+      </w:pPr>
+      <w:rPr>
+        <w:rFonts w:ascii="Wingdings" w:hAnsi="Wingdings" w:hint="default"/>
+        <w:sz w:val="20"/>
+      </w:rPr>
+    </w:lvl>
+    <w:lvl w:ilvl="5" w:tentative="1">
+      <w:start w:val="1"/>
+      <w:numFmt w:val="bullet"/>
+      <w:lvlText w:val=""/>
+      <w:lvlJc w:val="left"/>
+      <w:pPr>
+        <w:tabs>
+          <w:tab w:val="num" w:pos="4320"/>
+        </w:tabs>
+        <w:ind w:left="4320" w:hanging="360"/>
+      </w:pPr>
+      <w:rPr>
+        <w:rFonts w:ascii="Wingdings" w:hAnsi="Wingdings" w:hint="default"/>
+        <w:sz w:val="20"/>
+      </w:rPr>
+    </w:lvl>
+    <w:lvl w:ilvl="6" w:tentative="1">
+      <w:start w:val="1"/>
+      <w:numFmt w:val="bullet"/>
+      <w:lvlText w:val=""/>
+      <w:lvlJc w:val="left"/>
+      <w:pPr>
+        <w:tabs>
+          <w:tab w:val="num" w:pos="5040"/>
+        </w:tabs>
+        <w:ind w:left="5040" w:hanging="360"/>
+      </w:pPr>
+      <w:rPr>
+        <w:rFonts w:ascii="Wingdings" w:hAnsi="Wingdings" w:hint="default"/>
+        <w:sz w:val="20"/>
+      </w:rPr>
+    </w:lvl>
+    <w:lvl w:ilvl="7" w:tentative="1">
+      <w:start w:val="1"/>
+      <w:numFmt w:val="bullet"/>
+      <w:lvlText w:val=""/>
+      <w:lvlJc w:val="left"/>
+      <w:pPr>
+        <w:tabs>
+          <w:tab w:val="num" w:pos="5760"/>
+        </w:tabs>
+        <w:ind w:left="5760" w:hanging="360"/>
+      </w:pPr>
+      <w:rPr>
+        <w:rFonts w:ascii="Wingdings" w:hAnsi="Wingdings" w:hint="default"/>
+        <w:sz w:val="20"/>
+      </w:rPr>
+    </w:lvl>
+    <w:lvl w:ilvl="8" w:tentative="1">
+      <w:start w:val="1"/>
+      <w:numFmt w:val="bullet"/>
+      <w:lvlText w:val=""/>
+      <w:lvlJc w:val="left"/>
+      <w:pPr>
+        <w:tabs>
+          <w:tab w:val="num" w:pos="6480"/>
+        </w:tabs>
+        <w:ind w:left="6480" w:hanging="360"/>
+      </w:pPr>
+      <w:rPr>
+        <w:rFonts w:ascii="Wingdings" w:hAnsi="Wingdings" w:hint="default"/>
+        <w:sz w:val="20"/>
+      </w:rPr>
+    </w:lvl>
+  </w:abstractNum>
+  <w:abstractNum w:abstractNumId="1" w15:restartNumberingAfterBreak="0">
+    <w:nsid w:val="341369D0"/>
+    <w:multiLevelType w:val="multilevel"/>
+    <w:tmpl w:val="2348DFA2"/>
+    <w:lvl w:ilvl="0">
+      <w:start w:val="1"/>
+      <w:numFmt w:val="bullet"/>
+      <w:lvlText w:val=""/>
+      <w:lvlJc w:val="left"/>
+      <w:pPr>
+        <w:tabs>
+          <w:tab w:val="num" w:pos="720"/>
+        </w:tabs>
+        <w:ind w:left="720" w:hanging="360"/>
+      </w:pPr>
+      <w:rPr>
+        <w:rFonts w:ascii="Symbol" w:hAnsi="Symbol" w:hint="default"/>
+        <w:sz w:val="20"/>
+      </w:rPr>
+    </w:lvl>
+    <w:lvl w:ilvl="1" w:tentative="1">
+      <w:start w:val="1"/>
+      <w:numFmt w:val="bullet"/>
+      <w:lvlText w:val="o"/>
+      <w:lvlJc w:val="left"/>
+      <w:pPr>
+        <w:tabs>
+          <w:tab w:val="num" w:pos="1440"/>
+        </w:tabs>
+        <w:ind w:left="1440" w:hanging="360"/>
+      </w:pPr>
+      <w:rPr>
+        <w:rFonts w:ascii="Courier New" w:hAnsi="Courier New" w:hint="default"/>
+        <w:sz w:val="20"/>
+      </w:rPr>
+    </w:lvl>
+    <w:lvl w:ilvl="2" w:tentative="1">
+      <w:start w:val="1"/>
+      <w:numFmt w:val="bullet"/>
+      <w:lvlText w:val=""/>
+      <w:lvlJc w:val="left"/>
+      <w:pPr>
+        <w:tabs>
+          <w:tab w:val="num" w:pos="2160"/>
+        </w:tabs>
+        <w:ind w:left="2160" w:hanging="360"/>
+      </w:pPr>
+      <w:rPr>
+        <w:rFonts w:ascii="Wingdings" w:hAnsi="Wingdings" w:hint="default"/>
+        <w:sz w:val="20"/>
+      </w:rPr>
+    </w:lvl>
+    <w:lvl w:ilvl="3" w:tentative="1">
+      <w:start w:val="1"/>
+      <w:numFmt w:val="bullet"/>
+      <w:lvlText w:val=""/>
+      <w:lvlJc w:val="left"/>
+      <w:pPr>
+        <w:tabs>
+          <w:tab w:val="num" w:pos="2880"/>
+        </w:tabs>
+        <w:ind w:left="2880" w:hanging="360"/>
+      </w:pPr>
+      <w:rPr>
+        <w:rFonts w:ascii="Wingdings" w:hAnsi="Wingdings" w:hint="default"/>
+        <w:sz w:val="20"/>
+      </w:rPr>
+    </w:lvl>
+    <w:lvl w:ilvl="4" w:tentative="1">
+      <w:start w:val="1"/>
+      <w:numFmt w:val="bullet"/>
+      <w:lvlText w:val=""/>
+      <w:lvlJc w:val="left"/>
+      <w:pPr>
+        <w:tabs>
+          <w:tab w:val="num" w:pos="3600"/>
+        </w:tabs>
+        <w:ind w:left="3600" w:hanging="360"/>
+      </w:pPr>
+      <w:rPr>
+        <w:rFonts w:ascii="Wingdings" w:hAnsi="Wingdings" w:hint="default"/>
+        <w:sz w:val="20"/>
+      </w:rPr>
+    </w:lvl>
+    <w:lvl w:ilvl="5" w:tentative="1">
+      <w:start w:val="1"/>
+      <w:numFmt w:val="bullet"/>
+      <w:lvlText w:val=""/>
+      <w:lvlJc w:val="left"/>
+      <w:pPr>
+        <w:tabs>
+          <w:tab w:val="num" w:pos="4320"/>
+        </w:tabs>
+        <w:ind w:left="4320" w:hanging="360"/>
+      </w:pPr>
+      <w:rPr>
+        <w:rFonts w:ascii="Wingdings" w:hAnsi="Wingdings" w:hint="default"/>
+        <w:sz w:val="20"/>
+      </w:rPr>
+    </w:lvl>
+    <w:lvl w:ilvl="6" w:tentative="1">
+      <w:start w:val="1"/>
+      <w:numFmt w:val="bullet"/>
+      <w:lvlText w:val=""/>
+      <w:lvlJc w:val="left"/>
+      <w:pPr>
+        <w:tabs>
+          <w:tab w:val="num" w:pos="5040"/>
+        </w:tabs>
+        <w:ind w:left="5040" w:hanging="360"/>
+      </w:pPr>
+      <w:rPr>
+        <w:rFonts w:ascii="Wingdings" w:hAnsi="Wingdings" w:hint="default"/>
+        <w:sz w:val="20"/>
+      </w:rPr>
+    </w:lvl>
+    <w:lvl w:ilvl="7" w:tentative="1">
+      <w:start w:val="1"/>
+      <w:numFmt w:val="bullet"/>
+      <w:lvlText w:val=""/>
+      <w:lvlJc w:val="left"/>
+      <w:pPr>
+        <w:tabs>
+          <w:tab w:val="num" w:pos="5760"/>
+        </w:tabs>
+        <w:ind w:left="5760" w:hanging="360"/>
+      </w:pPr>
+      <w:rPr>
+        <w:rFonts w:ascii="Wingdings" w:hAnsi="Wingdings" w:hint="default"/>
+        <w:sz w:val="20"/>
+      </w:rPr>
+    </w:lvl>
+    <w:lvl w:ilvl="8" w:tentative="1">
+      <w:start w:val="1"/>
+      <w:numFmt w:val="bullet"/>
+      <w:lvlText w:val=""/>
+      <w:lvlJc w:val="left"/>
+      <w:pPr>
+        <w:tabs>
+          <w:tab w:val="num" w:pos="6480"/>
+        </w:tabs>
+        <w:ind w:left="6480" w:hanging="360"/>
+      </w:pPr>
+      <w:rPr>
+        <w:rFonts w:ascii="Wingdings" w:hAnsi="Wingdings" w:hint="default"/>
+        <w:sz w:val="20"/>
+      </w:rPr>
+    </w:lvl>
+  </w:abstractNum>
+  <w:abstractNum w:abstractNumId="2" w15:restartNumberingAfterBreak="0">
+    <w:nsid w:val="5E494DE0"/>
+    <w:multiLevelType w:val="multilevel"/>
+    <w:tmpl w:val="A6ACB578"/>
+    <w:lvl w:ilvl="0">
+      <w:start w:val="1"/>
+      <w:numFmt w:val="bullet"/>
+      <w:lvlText w:val=""/>
+      <w:lvlJc w:val="left"/>
+      <w:pPr>
+        <w:tabs>
+          <w:tab w:val="num" w:pos="720"/>
+        </w:tabs>
+        <w:ind w:left="720" w:hanging="360"/>
+      </w:pPr>
+      <w:rPr>
+        <w:rFonts w:ascii="Symbol" w:hAnsi="Symbol" w:hint="default"/>
+        <w:sz w:val="20"/>
+      </w:rPr>
+    </w:lvl>
+    <w:lvl w:ilvl="1" w:tentative="1">
+      <w:start w:val="1"/>
+      <w:numFmt w:val="bullet"/>
+      <w:lvlText w:val="o"/>
+      <w:lvlJc w:val="left"/>
+      <w:pPr>
+        <w:tabs>
+          <w:tab w:val="num" w:pos="1440"/>
+        </w:tabs>
+        <w:ind w:left="1440" w:hanging="360"/>
+      </w:pPr>
+      <w:rPr>
+        <w:rFonts w:ascii="Courier New" w:hAnsi="Courier New" w:hint="default"/>
+        <w:sz w:val="20"/>
+      </w:rPr>
+    </w:lvl>
+    <w:lvl w:ilvl="2" w:tentative="1">
+      <w:start w:val="1"/>
+      <w:numFmt w:val="bullet"/>
+      <w:lvlText w:val=""/>
+      <w:lvlJc w:val="left"/>
+      <w:pPr>
+        <w:tabs>
+          <w:tab w:val="num" w:pos="2160"/>
+        </w:tabs>
+        <w:ind w:left="2160" w:hanging="360"/>
+      </w:pPr>
+      <w:rPr>
+        <w:rFonts w:ascii="Wingdings" w:hAnsi="Wingdings" w:hint="default"/>
+        <w:sz w:val="20"/>
+      </w:rPr>
+    </w:lvl>
+    <w:lvl w:ilvl="3" w:tentative="1">
+      <w:start w:val="1"/>
+      <w:numFmt w:val="bullet"/>
+      <w:lvlText w:val=""/>
+      <w:lvlJc w:val="left"/>
+      <w:pPr>
+        <w:tabs>
+          <w:tab w:val="num" w:pos="2880"/>
+        </w:tabs>
+        <w:ind w:left="2880" w:hanging="360"/>
+      </w:pPr>
+      <w:rPr>
+        <w:rFonts w:ascii="Wingdings" w:hAnsi="Wingdings" w:hint="default"/>
+        <w:sz w:val="20"/>
+      </w:rPr>
+    </w:lvl>
+    <w:lvl w:ilvl="4" w:tentative="1">
+      <w:start w:val="1"/>
+      <w:numFmt w:val="bullet"/>
+      <w:lvlText w:val=""/>
+      <w:lvlJc w:val="left"/>
+      <w:pPr>
+        <w:tabs>
+          <w:tab w:val="num" w:pos="3600"/>
+        </w:tabs>
+        <w:ind w:left="3600" w:hanging="360"/>
+      </w:pPr>
+      <w:rPr>
+        <w:rFonts w:ascii="Wingdings" w:hAnsi="Wingdings" w:hint="default"/>
+        <w:sz w:val="20"/>
+      </w:rPr>
+    </w:lvl>
+    <w:lvl w:ilvl="5" w:tentative="1">
+      <w:start w:val="1"/>
+      <w:numFmt w:val="bullet"/>
+      <w:lvlText w:val=""/>
+      <w:lvlJc w:val="left"/>
+      <w:pPr>
+        <w:tabs>
+          <w:tab w:val="num" w:pos="4320"/>
+        </w:tabs>
+        <w:ind w:left="4320" w:hanging="360"/>
+      </w:pPr>
+      <w:rPr>
+        <w:rFonts w:ascii="Wingdings" w:hAnsi="Wingdings" w:hint="default"/>
+        <w:sz w:val="20"/>
+      </w:rPr>
+    </w:lvl>
+    <w:lvl w:ilvl="6" w:tentative="1">
+      <w:start w:val="1"/>
+      <w:numFmt w:val="bullet"/>
+      <w:lvlText w:val=""/>
+      <w:lvlJc w:val="left"/>
+      <w:pPr>
+        <w:tabs>
+          <w:tab w:val="num" w:pos="5040"/>
+        </w:tabs>
+        <w:ind w:left="5040" w:hanging="360"/>
+      </w:pPr>
+      <w:rPr>
+        <w:rFonts w:ascii="Wingdings" w:hAnsi="Wingdings" w:hint="default"/>
+        <w:sz w:val="20"/>
+      </w:rPr>
+    </w:lvl>
+    <w:lvl w:ilvl="7" w:tentative="1">
+      <w:start w:val="1"/>
+      <w:numFmt w:val="bullet"/>
+      <w:lvlText w:val=""/>
+      <w:lvlJc w:val="left"/>
+      <w:pPr>
+        <w:tabs>
+          <w:tab w:val="num" w:pos="5760"/>
+        </w:tabs>
+        <w:ind w:left="5760" w:hanging="360"/>
+      </w:pPr>
+      <w:rPr>
+        <w:rFonts w:ascii="Wingdings" w:hAnsi="Wingdings" w:hint="default"/>
+        <w:sz w:val="20"/>
+      </w:rPr>
+    </w:lvl>
+    <w:lvl w:ilvl="8" w:tentative="1">
+      <w:start w:val="1"/>
+      <w:numFmt w:val="bullet"/>
+      <w:lvlText w:val=""/>
+      <w:lvlJc w:val="left"/>
+      <w:pPr>
+        <w:tabs>
+          <w:tab w:val="num" w:pos="6480"/>
+        </w:tabs>
+        <w:ind w:left="6480" w:hanging="360"/>
+      </w:pPr>
+      <w:rPr>
+        <w:rFonts w:ascii="Wingdings" w:hAnsi="Wingdings" w:hint="default"/>
+        <w:sz w:val="20"/>
+      </w:rPr>
+    </w:lvl>
+  </w:abstractNum>
+  <w:abstractNum w:abstractNumId="3" w15:restartNumberingAfterBreak="0">
+    <w:nsid w:val="5E994C58"/>
+    <w:multiLevelType w:val="multilevel"/>
+    <w:tmpl w:val="0B82E4D8"/>
+    <w:lvl w:ilvl="0">
+      <w:start w:val="1"/>
+      <w:numFmt w:val="bullet"/>
+      <w:lvlText w:val=""/>
+      <w:lvlJc w:val="left"/>
+      <w:pPr>
+        <w:tabs>
+          <w:tab w:val="num" w:pos="720"/>
+        </w:tabs>
+        <w:ind w:left="720" w:hanging="360"/>
+      </w:pPr>
+      <w:rPr>
+        <w:rFonts w:ascii="Symbol" w:hAnsi="Symbol" w:hint="default"/>
+        <w:sz w:val="20"/>
+      </w:rPr>
+    </w:lvl>
+    <w:lvl w:ilvl="1" w:tentative="1">
+      <w:start w:val="1"/>
+      <w:numFmt w:val="bullet"/>
+      <w:lvlText w:val="o"/>
+      <w:lvlJc w:val="left"/>
+      <w:pPr>
+        <w:tabs>
+          <w:tab w:val="num" w:pos="1440"/>
+        </w:tabs>
+        <w:ind w:left="1440" w:hanging="360"/>
+      </w:pPr>
+      <w:rPr>
+        <w:rFonts w:ascii="Courier New" w:hAnsi="Courier New" w:hint="default"/>
+        <w:sz w:val="20"/>
+      </w:rPr>
+    </w:lvl>
+    <w:lvl w:ilvl="2" w:tentative="1">
+      <w:start w:val="1"/>
+      <w:numFmt w:val="bullet"/>
+      <w:lvlText w:val=""/>
+      <w:lvlJc w:val="left"/>
+      <w:pPr>
+        <w:tabs>
+          <w:tab w:val="num" w:pos="2160"/>
+        </w:tabs>
+        <w:ind w:left="2160" w:hanging="360"/>
+      </w:pPr>
+      <w:rPr>
+        <w:rFonts w:ascii="Wingdings" w:hAnsi="Wingdings" w:hint="default"/>
+        <w:sz w:val="20"/>
+      </w:rPr>
+    </w:lvl>
+    <w:lvl w:ilvl="3" w:tentative="1">
+      <w:start w:val="1"/>
+      <w:numFmt w:val="bullet"/>
+      <w:lvlText w:val=""/>
+      <w:lvlJc w:val="left"/>
+      <w:pPr>
+        <w:tabs>
+          <w:tab w:val="num" w:pos="2880"/>
+        </w:tabs>
+        <w:ind w:left="2880" w:hanging="360"/>
+      </w:pPr>
+      <w:rPr>
+        <w:rFonts w:ascii="Wingdings" w:hAnsi="Wingdings" w:hint="default"/>
+        <w:sz w:val="20"/>
+      </w:rPr>
+    </w:lvl>
+    <w:lvl w:ilvl="4" w:tentative="1">
+      <w:start w:val="1"/>
+      <w:numFmt w:val="bullet"/>
+      <w:lvlText w:val=""/>
+      <w:lvlJc w:val="left"/>
+      <w:pPr>
+        <w:tabs>
+          <w:tab w:val="num" w:pos="3600"/>
+        </w:tabs>
+        <w:ind w:left="3600" w:hanging="360"/>
+      </w:pPr>
+      <w:rPr>
+        <w:rFonts w:ascii="Wingdings" w:hAnsi="Wingdings" w:hint="default"/>
+        <w:sz w:val="20"/>
+      </w:rPr>
+    </w:lvl>
+    <w:lvl w:ilvl="5" w:tentative="1">
+      <w:start w:val="1"/>
+      <w:numFmt w:val="bullet"/>
+      <w:lvlText w:val=""/>
+      <w:lvlJc w:val="left"/>
+      <w:pPr>
+        <w:tabs>
+          <w:tab w:val="num" w:pos="4320"/>
+        </w:tabs>
+        <w:ind w:left="4320" w:hanging="360"/>
+      </w:pPr>
+      <w:rPr>
+        <w:rFonts w:ascii="Wingdings" w:hAnsi="Wingdings" w:hint="default"/>
+        <w:sz w:val="20"/>
+      </w:rPr>
+    </w:lvl>
+    <w:lvl w:ilvl="6" w:tentative="1">
+      <w:start w:val="1"/>
+      <w:numFmt w:val="bullet"/>
+      <w:lvlText w:val=""/>
+      <w:lvlJc w:val="left"/>
+      <w:pPr>
+        <w:tabs>
+          <w:tab w:val="num" w:pos="5040"/>
+        </w:tabs>
+        <w:ind w:left="5040" w:hanging="360"/>
+      </w:pPr>
+      <w:rPr>
+        <w:rFonts w:ascii="Wingdings" w:hAnsi="Wingdings" w:hint="default"/>
+        <w:sz w:val="20"/>
+      </w:rPr>
+    </w:lvl>
+    <w:lvl w:ilvl="7" w:tentative="1">
+      <w:start w:val="1"/>
+      <w:numFmt w:val="bullet"/>
+      <w:lvlText w:val=""/>
+      <w:lvlJc w:val="left"/>
+      <w:pPr>
+        <w:tabs>
+          <w:tab w:val="num" w:pos="5760"/>
+        </w:tabs>
+        <w:ind w:left="5760" w:hanging="360"/>
+      </w:pPr>
+      <w:rPr>
+        <w:rFonts w:ascii="Wingdings" w:hAnsi="Wingdings" w:hint="default"/>
+        <w:sz w:val="20"/>
+      </w:rPr>
+    </w:lvl>
+    <w:lvl w:ilvl="8" w:tentative="1">
+      <w:start w:val="1"/>
+      <w:numFmt w:val="bullet"/>
+      <w:lvlText w:val=""/>
+      <w:lvlJc w:val="left"/>
+      <w:pPr>
+        <w:tabs>
+          <w:tab w:val="num" w:pos="6480"/>
+        </w:tabs>
+        <w:ind w:left="6480" w:hanging="360"/>
+      </w:pPr>
+      <w:rPr>
+        <w:rFonts w:ascii="Wingdings" w:hAnsi="Wingdings" w:hint="default"/>
+        <w:sz w:val="20"/>
+      </w:rPr>
+    </w:lvl>
+  </w:abstractNum>
+  <w:abstractNum w:abstractNumId="4" w15:restartNumberingAfterBreak="0">
+    <w:nsid w:val="7D4A5989"/>
+    <w:multiLevelType w:val="multilevel"/>
+    <w:tmpl w:val="38F8EB06"/>
+    <w:lvl w:ilvl="0">
+      <w:start w:val="1"/>
+      <w:numFmt w:val="bullet"/>
+      <w:lvlText w:val=""/>
+      <w:lvlJc w:val="left"/>
+      <w:pPr>
+        <w:tabs>
+          <w:tab w:val="num" w:pos="720"/>
+        </w:tabs>
+        <w:ind w:left="720" w:hanging="360"/>
+      </w:pPr>
+      <w:rPr>
+        <w:rFonts w:ascii="Symbol" w:hAnsi="Symbol" w:hint="default"/>
+        <w:sz w:val="20"/>
+      </w:rPr>
+    </w:lvl>
+    <w:lvl w:ilvl="1" w:tentative="1">
+      <w:start w:val="1"/>
+      <w:numFmt w:val="bullet"/>
+      <w:lvlText w:val="o"/>
+      <w:lvlJc w:val="left"/>
+      <w:pPr>
+        <w:tabs>
+          <w:tab w:val="num" w:pos="1440"/>
+        </w:tabs>
+        <w:ind w:left="1440" w:hanging="360"/>
+      </w:pPr>
+      <w:rPr>
+        <w:rFonts w:ascii="Courier New" w:hAnsi="Courier New" w:hint="default"/>
+        <w:sz w:val="20"/>
+      </w:rPr>
+    </w:lvl>
+    <w:lvl w:ilvl="2" w:tentative="1">
+      <w:start w:val="1"/>
+      <w:numFmt w:val="bullet"/>
+      <w:lvlText w:val=""/>
+      <w:lvlJc w:val="left"/>
+      <w:pPr>
+        <w:tabs>
+          <w:tab w:val="num" w:pos="2160"/>
+        </w:tabs>
+        <w:ind w:left="2160" w:hanging="360"/>
+      </w:pPr>
+      <w:rPr>
+        <w:rFonts w:ascii="Wingdings" w:hAnsi="Wingdings" w:hint="default"/>
+        <w:sz w:val="20"/>
+      </w:rPr>
+    </w:lvl>
+    <w:lvl w:ilvl="3" w:tentative="1">
+      <w:start w:val="1"/>
+      <w:numFmt w:val="bullet"/>
+      <w:lvlText w:val=""/>
+      <w:lvlJc w:val="left"/>
+      <w:pPr>
+        <w:tabs>
+          <w:tab w:val="num" w:pos="2880"/>
+        </w:tabs>
+        <w:ind w:left="2880" w:hanging="360"/>
+      </w:pPr>
+      <w:rPr>
+        <w:rFonts w:ascii="Wingdings" w:hAnsi="Wingdings" w:hint="default"/>
+        <w:sz w:val="20"/>
+      </w:rPr>
+    </w:lvl>
+    <w:lvl w:ilvl="4" w:tentative="1">
+      <w:start w:val="1"/>
+      <w:numFmt w:val="bullet"/>
+      <w:lvlText w:val=""/>
+      <w:lvlJc w:val="left"/>
+      <w:pPr>
+        <w:tabs>
+          <w:tab w:val="num" w:pos="3600"/>
+        </w:tabs>
+        <w:ind w:left="3600" w:hanging="360"/>
+      </w:pPr>
+      <w:rPr>
+        <w:rFonts w:ascii="Wingdings" w:hAnsi="Wingdings" w:hint="default"/>
+        <w:sz w:val="20"/>
+      </w:rPr>
+    </w:lvl>
+    <w:lvl w:ilvl="5" w:tentative="1">
+      <w:start w:val="1"/>
+      <w:numFmt w:val="bullet"/>
+      <w:lvlText w:val=""/>
+      <w:lvlJc w:val="left"/>
+      <w:pPr>
+        <w:tabs>
+          <w:tab w:val="num" w:pos="4320"/>
+        </w:tabs>
+        <w:ind w:left="4320" w:hanging="360"/>
+      </w:pPr>
+      <w:rPr>
+        <w:rFonts w:ascii="Wingdings" w:hAnsi="Wingdings" w:hint="default"/>
+        <w:sz w:val="20"/>
+      </w:rPr>
+    </w:lvl>
+    <w:lvl w:ilvl="6" w:tentative="1">
+      <w:start w:val="1"/>
+      <w:numFmt w:val="bullet"/>
+      <w:lvlText w:val=""/>
+      <w:lvlJc w:val="left"/>
+      <w:pPr>
+        <w:tabs>
+          <w:tab w:val="num" w:pos="5040"/>
+        </w:tabs>
+        <w:ind w:left="5040" w:hanging="360"/>
+      </w:pPr>
+      <w:rPr>
+        <w:rFonts w:ascii="Wingdings" w:hAnsi="Wingdings" w:hint="default"/>
+        <w:sz w:val="20"/>
+      </w:rPr>
+    </w:lvl>
+    <w:lvl w:ilvl="7" w:tentative="1">
+      <w:start w:val="1"/>
+      <w:numFmt w:val="bullet"/>
+      <w:lvlText w:val=""/>
+      <w:lvlJc w:val="left"/>
+      <w:pPr>
+        <w:tabs>
+          <w:tab w:val="num" w:pos="5760"/>
+        </w:tabs>
+        <w:ind w:left="5760" w:hanging="360"/>
+      </w:pPr>
+      <w:rPr>
+        <w:rFonts w:ascii="Wingdings" w:hAnsi="Wingdings" w:hint="default"/>
+        <w:sz w:val="20"/>
+      </w:rPr>
+    </w:lvl>
+    <w:lvl w:ilvl="8" w:tentative="1">
+      <w:start w:val="1"/>
+      <w:numFmt w:val="bullet"/>
+      <w:lvlText w:val=""/>
+      <w:lvlJc w:val="left"/>
+      <w:pPr>
+        <w:tabs>
+          <w:tab w:val="num" w:pos="6480"/>
+        </w:tabs>
+        <w:ind w:left="6480" w:hanging="360"/>
+      </w:pPr>
+      <w:rPr>
+        <w:rFonts w:ascii="Wingdings" w:hAnsi="Wingdings" w:hint="default"/>
+        <w:sz w:val="20"/>
+      </w:rPr>
+    </w:lvl>
+  </w:abstractNum>
+  <w:num w:numId="1" w16cid:durableId="856888524">
+    <w:abstractNumId w:val="2"/>
+  </w:num>
+  <w:num w:numId="2" w16cid:durableId="1856117099">
+    <w:abstractNumId w:val="4"/>
+  </w:num>
+  <w:num w:numId="3" w16cid:durableId="2035690616">
+    <w:abstractNumId w:val="3"/>
+  </w:num>
+  <w:num w:numId="4" w16cid:durableId="1807043759">
+    <w:abstractNumId w:val="1"/>
+  </w:num>
+  <w:num w:numId="5" w16cid:durableId="1686976158">
+    <w:abstractNumId w:val="0"/>
+  </w:num>
+</w:numbering>
 </file>
 
 <file path=word/styles.xml><?xml version="1.0" encoding="utf-8"?>
@@ -608,7 +2742,6 @@
     <w:next w:val="Normal"/>
     <w:link w:val="Heading2Char"/>
     <w:uiPriority w:val="9"/>
-    <w:semiHidden/>
     <w:unhideWhenUsed/>
     <w:qFormat/>
     <w:rsid w:val="00EB5815"/>
@@ -823,7 +2956,6 @@
     <w:basedOn w:val="DefaultParagraphFont"/>
     <w:link w:val="Heading2"/>
     <w:uiPriority w:val="9"/>
-    <w:semiHidden/>
     <w:rsid w:val="00EB5815"/>
     <w:rPr>
       <w:rFonts w:asciiTheme="majorHAnsi" w:eastAsiaTheme="majorEastAsia" w:hAnsiTheme="majorHAnsi" w:cstheme="majorBidi"/>
@@ -1094,6 +3226,43 @@
       <w:smallCaps/>
       <w:color w:val="0F4761" w:themeColor="accent1" w:themeShade="BF"/>
       <w:spacing w:val="5"/>
+    </w:rPr>
+  </w:style>
+  <w:style w:type="paragraph" w:styleId="NormalWeb">
+    <w:name w:val="Normal (Web)"/>
+    <w:basedOn w:val="Normal"/>
+    <w:uiPriority w:val="99"/>
+    <w:semiHidden/>
+    <w:unhideWhenUsed/>
+    <w:rsid w:val="00177793"/>
+    <w:pPr>
+      <w:spacing w:before="100" w:beforeAutospacing="1" w:after="100" w:afterAutospacing="1"/>
+    </w:pPr>
+    <w:rPr>
+      <w:rFonts w:ascii="Times New Roman" w:eastAsia="Times New Roman" w:hAnsi="Times New Roman" w:cs="Times New Roman"/>
+      <w:lang w:eastAsia="en-GB"/>
+    </w:rPr>
+  </w:style>
+  <w:style w:type="character" w:styleId="Strong">
+    <w:name w:val="Strong"/>
+    <w:basedOn w:val="DefaultParagraphFont"/>
+    <w:uiPriority w:val="22"/>
+    <w:qFormat/>
+    <w:rsid w:val="00177793"/>
+    <w:rPr>
+      <w:b/>
+      <w:bCs/>
+    </w:rPr>
+  </w:style>
+  <w:style w:type="character" w:styleId="Emphasis">
+    <w:name w:val="Emphasis"/>
+    <w:basedOn w:val="DefaultParagraphFont"/>
+    <w:uiPriority w:val="20"/>
+    <w:qFormat/>
+    <w:rsid w:val="00177793"/>
+    <w:rPr>
+      <w:i/>
+      <w:iCs/>
     </w:rPr>
   </w:style>
 </w:styles>

</xml_diff>